<commit_message>
Added templates, started on 3
Started refactoring 3rd chapter and added CP and NMSTU templates for presentations.
</commit_message>
<xml_diff>
--- a/Diplom_Main.docx
+++ b/Diplom_Main.docx
@@ -1,6 +1,6 @@
 
 <file path=word/document.xml><?xml version="1.0" encoding="utf-8"?>
-<w:document xmlns:wpc="http://schemas.microsoft.com/office/word/2010/wordprocessingCanvas" xmlns:cx="http://schemas.microsoft.com/office/drawing/2014/chartex" xmlns:cx1="http://schemas.microsoft.com/office/drawing/2015/9/8/chartex" xmlns:cx2="http://schemas.microsoft.com/office/drawing/2015/10/21/chartex" xmlns:cx3="http://schemas.microsoft.com/office/drawing/2016/5/9/chartex" xmlns:cx4="http://schemas.microsoft.com/office/drawing/2016/5/10/chartex" xmlns:cx5="http://schemas.microsoft.com/office/drawing/2016/5/11/chartex" xmlns:cx6="http://schemas.microsoft.com/office/drawing/2016/5/12/chartex" xmlns:cx7="http://schemas.microsoft.com/office/drawing/2016/5/13/chartex" xmlns:cx8="http://schemas.microsoft.com/office/drawing/2016/5/14/chartex" xmlns:mc="http://schemas.openxmlformats.org/markup-compatibility/2006" xmlns:aink="http://schemas.microsoft.com/office/drawing/2016/ink" xmlns:am3d="http://schemas.microsoft.com/office/drawing/2017/model3d" xmlns:o="urn:schemas-microsoft-com:office:office" xmlns:oel="http://schemas.microsoft.com/office/2019/extlst" xmlns:r="http://schemas.openxmlformats.org/officeDocument/2006/relationships" xmlns:m="http://schemas.openxmlformats.org/officeDocument/2006/math" xmlns:v="urn:schemas-microsoft-com:vml" xmlns:wp14="http://schemas.microsoft.com/office/word/2010/wordprocessingDrawing" xmlns:wp="http://schemas.openxmlformats.org/drawingml/2006/wordprocessingDrawing" xmlns:w10="urn:schemas-microsoft-com:office:word" xmlns:w="http://schemas.openxmlformats.org/wordprocessingml/2006/main" xmlns:w14="http://schemas.microsoft.com/office/word/2010/wordml" xmlns:w15="http://schemas.microsoft.com/office/word/2012/wordml" xmlns:w16cex="http://schemas.microsoft.com/office/word/2018/wordml/cex" xmlns:w16cid="http://schemas.microsoft.com/office/word/2016/wordml/cid" xmlns:w16="http://schemas.microsoft.com/office/word/2018/wordml" xmlns:w16du="http://schemas.microsoft.com/office/word/2023/wordml/word16du" xmlns:w16sdtdh="http://schemas.microsoft.com/office/word/2020/wordml/sdtdatahash" xmlns:w16sdtfl="http://schemas.microsoft.com/office/word/2024/wordml/sdtformatlock" xmlns:w16se="http://schemas.microsoft.com/office/word/2015/wordml/symex" xmlns:wpg="http://schemas.microsoft.com/office/word/2010/wordprocessingGroup" xmlns:wpi="http://schemas.microsoft.com/office/word/2010/wordprocessingInk" xmlns:wne="http://schemas.microsoft.com/office/word/2006/wordml" xmlns:wps="http://schemas.microsoft.com/office/word/2010/wordprocessingShape" mc:Ignorable="w14 w15 w16se w16cid w16 w16cex w16sdtdh w16sdtfl w16du wp14">
+<w:document xmlns:wpc="http://schemas.microsoft.com/office/word/2010/wordprocessingCanvas" xmlns:cx="http://schemas.microsoft.com/office/drawing/2014/chartex" xmlns:cx1="http://schemas.microsoft.com/office/drawing/2015/9/8/chartex" xmlns:mc="http://schemas.openxmlformats.org/markup-compatibility/2006" xmlns:o="urn:schemas-microsoft-com:office:office" xmlns:r="http://schemas.openxmlformats.org/officeDocument/2006/relationships" xmlns:m="http://schemas.openxmlformats.org/officeDocument/2006/math" xmlns:v="urn:schemas-microsoft-com:vml" xmlns:wp14="http://schemas.microsoft.com/office/word/2010/wordprocessingDrawing" xmlns:wp="http://schemas.openxmlformats.org/drawingml/2006/wordprocessingDrawing" xmlns:w10="urn:schemas-microsoft-com:office:word" xmlns:w="http://schemas.openxmlformats.org/wordprocessingml/2006/main" xmlns:w14="http://schemas.microsoft.com/office/word/2010/wordml" xmlns:w15="http://schemas.microsoft.com/office/word/2012/wordml" xmlns:w16se="http://schemas.microsoft.com/office/word/2015/wordml/symex" xmlns:wpg="http://schemas.microsoft.com/office/word/2010/wordprocessingGroup" xmlns:wpi="http://schemas.microsoft.com/office/word/2010/wordprocessingInk" xmlns:wne="http://schemas.microsoft.com/office/word/2006/wordml" xmlns:wps="http://schemas.microsoft.com/office/word/2010/wordprocessingShape" mc:Ignorable="w14 w15 w16se wp14">
   <w:body>
     <w:p>
       <w:pPr>
@@ -1743,21 +1743,7 @@
                 <w:rStyle w:val="Hyperlink"/>
                 <w:noProof/>
               </w:rPr>
-              <w:t>2.3 Обоснование выбора ин</w:t>
-            </w:r>
-            <w:r>
-              <w:rPr>
-                <w:rStyle w:val="Hyperlink"/>
-                <w:noProof/>
-              </w:rPr>
-              <w:t>с</w:t>
-            </w:r>
-            <w:r>
-              <w:rPr>
-                <w:rStyle w:val="Hyperlink"/>
-                <w:noProof/>
-              </w:rPr>
-              <w:t>трументальных средств разработки</w:t>
+              <w:t>2.3 Обоснование выбора инструментальных средств разработки</w:t>
             </w:r>
             <w:r>
               <w:rPr>
@@ -6463,7 +6449,13 @@
         <w:t xml:space="preserve">. </w:t>
       </w:r>
       <w:r>
-        <w:t xml:space="preserve">Необходимо, чтобы эмбоссер находился в одной локальной сети с управляющей ЭВМ или же подключен напрямую в один из портов </w:t>
+        <w:t>Необходимо, чтобы</w:t>
+      </w:r>
+      <w:r>
+        <w:t xml:space="preserve"> при этом</w:t>
+      </w:r>
+      <w:r>
+        <w:t xml:space="preserve"> эмбоссер находился в одной локальной сети с управляющей ЭВМ или же подключен напрямую в один из портов </w:t>
       </w:r>
       <w:r>
         <w:rPr>
@@ -7701,11 +7693,6 @@
       <w:bookmarkEnd w:id="16"/>
     </w:p>
     <w:p>
-      <w:pPr>
-        <w:rPr>
-          <w:lang w:val="en-US"/>
-        </w:rPr>
-      </w:pPr>
       <w:r>
         <w:t>Эта функциональная схема обеспечивает четкое представление архитектуры разрабатываемого драйвера. Она демонстрирует взаимодействие между различными компонентами и поток данных и управления. Эта схема будет использована в следующих разделах для более детального описания реализации драйвера. В следующем разделе будут определены нефункциональные требования к драйверу.</w:t>
       </w:r>
@@ -10030,7 +10017,13 @@
     </w:p>
     <w:p>
       <w:r>
-        <w:t>Эта глава посвящена подробному описанию разработанного драйвера прямого управления эмбоссером. В ней будут рассмотрены архитектура драйвера, его компоненты, интерфейс программирования (API), процесс установки и настройки, а также примеры использования для выполнения основных операций с эмбоссером. Целью этой главы является предоставление полного руководства для разработчиков и пользователей, желающих интегрировать и использовать разработанный драйвер в своих приложениях.</w:t>
+        <w:t>Эта глава посвящена подробному описанию разработанного драйвера прямого управления эмбоссером. В ней будут рассмотрены архитектура драйвера, его компоненты, интерфейс программирования (API), процесс установки и настройки, а также приме</w:t>
+      </w:r>
+      <w:r>
+        <w:t>ры использования для выполнения записи информации на карту</w:t>
+      </w:r>
+      <w:r>
+        <w:t>. Целью этой главы является предоставление полного руководства для разработчиков и пользователей, желающих интегрировать и использовать разработанный драйвер в своих приложениях.</w:t>
       </w:r>
     </w:p>
     <w:p>
@@ -10044,12 +10037,387 @@
       </w:pPr>
       <w:bookmarkStart w:id="28" w:name="_Toc198558789"/>
       <w:r>
-        <w:t>3.1. Архитектура драйвера (Краткий обзор)</w:t>
+        <w:t>3.1. Архитектура драйвера</w:t>
       </w:r>
       <w:bookmarkEnd w:id="28"/>
     </w:p>
     <w:p>
       <w:r>
+        <w:t>Как было отмечено в прошлых главах, все драйверы для работы с кардридерами имеют одинаковую общую структуру, которой обязательно необходимо придерживаться, чтобы запускающий драйвер записи карты мог его подгрузить и использовать. В данном разделе сначала будет рассмотрена общая для всех таких драйверов структура и ее реализация в разработанном драйвере, а потом будут рассмотрены все дополнения к этой структуре, необходимые для работы драйвера.</w:t>
+      </w:r>
+    </w:p>
+    <w:p>
+      <w:r>
+        <w:t>Общая для драйверов работы с кардридерами структура</w:t>
+      </w:r>
+      <w:r>
+        <w:t xml:space="preserve"> объектов</w:t>
+      </w:r>
+      <w:r>
+        <w:t>:</w:t>
+      </w:r>
+    </w:p>
+    <w:p>
+      <w:pPr>
+        <w:pStyle w:val="ListParagraph"/>
+        <w:numPr>
+          <w:ilvl w:val="0"/>
+          <w:numId w:val="21"/>
+        </w:numPr>
+      </w:pPr>
+      <w:r>
+        <w:t xml:space="preserve">Функция </w:t>
+      </w:r>
+      <w:r>
+        <w:rPr>
+          <w:lang w:val="en-US"/>
+        </w:rPr>
+        <w:t>RInt</w:t>
+      </w:r>
+      <w:r>
+        <w:t xml:space="preserve"> </w:t>
+      </w:r>
+      <w:r>
+        <w:rPr>
+          <w:lang w:val="en-US"/>
+        </w:rPr>
+        <w:t>Send</w:t>
+      </w:r>
+      <w:r>
+        <w:t>(</w:t>
+      </w:r>
+      <w:r>
+        <w:rPr>
+          <w:lang w:val="en-US"/>
+        </w:rPr>
+        <w:t>RS</w:t>
+      </w:r>
+      <w:r>
+        <w:rPr>
+          <w:lang w:val="en-US"/>
+        </w:rPr>
+        <w:t>tr</w:t>
+      </w:r>
+      <w:r>
+        <w:t xml:space="preserve"> </w:t>
+      </w:r>
+      <w:r>
+        <w:rPr>
+          <w:lang w:val="en-US"/>
+        </w:rPr>
+        <w:t>sendData</w:t>
+      </w:r>
+      <w:r>
+        <w:t xml:space="preserve">, </w:t>
+      </w:r>
+      <w:r>
+        <w:rPr>
+          <w:lang w:val="en-US"/>
+        </w:rPr>
+        <w:t>LStr</w:t>
+      </w:r>
+      <w:r>
+        <w:t xml:space="preserve"> </w:t>
+      </w:r>
+      <w:r>
+        <w:rPr>
+          <w:lang w:val="en-US"/>
+        </w:rPr>
+        <w:t>recvData</w:t>
+      </w:r>
+      <w:r>
+        <w:t xml:space="preserve">) </w:t>
+      </w:r>
+      <w:r>
+        <w:t>для отправки данных на подключенный ридер.</w:t>
+      </w:r>
+    </w:p>
+    <w:p>
+      <w:pPr>
+        <w:pStyle w:val="ListParagraph"/>
+        <w:numPr>
+          <w:ilvl w:val="0"/>
+          <w:numId w:val="21"/>
+        </w:numPr>
+      </w:pPr>
+      <w:r>
+        <w:t>Функция</w:t>
+      </w:r>
+      <w:r>
+        <w:t xml:space="preserve"> </w:t>
+      </w:r>
+      <w:r>
+        <w:rPr>
+          <w:lang w:val="en-US"/>
+        </w:rPr>
+        <w:t>void</w:t>
+      </w:r>
+      <w:r>
+        <w:t xml:space="preserve"> </w:t>
+      </w:r>
+      <w:r>
+        <w:rPr>
+          <w:lang w:val="en-US"/>
+        </w:rPr>
+        <w:t>Wait</w:t>
+      </w:r>
+      <w:r>
+        <w:t>()</w:t>
+      </w:r>
+      <w:r>
+        <w:t xml:space="preserve"> для приостановки обработки и ожидания продолжения</w:t>
+      </w:r>
+    </w:p>
+    <w:p>
+      <w:pPr>
+        <w:pStyle w:val="ListParagraph"/>
+        <w:numPr>
+          <w:ilvl w:val="0"/>
+          <w:numId w:val="21"/>
+        </w:numPr>
+      </w:pPr>
+      <w:r>
+        <w:t xml:space="preserve">Функция </w:t>
+      </w:r>
+      <w:r>
+        <w:rPr>
+          <w:lang w:val="en-US"/>
+        </w:rPr>
+        <w:t>void</w:t>
+      </w:r>
+      <w:r>
+        <w:t xml:space="preserve"> </w:t>
+      </w:r>
+      <w:r>
+        <w:rPr>
+          <w:lang w:val="en-US"/>
+        </w:rPr>
+        <w:t>Open</w:t>
+      </w:r>
+      <w:r>
+        <w:t>(</w:t>
+      </w:r>
+      <w:r>
+        <w:rPr>
+          <w:lang w:val="en-US"/>
+        </w:rPr>
+        <w:t>RS</w:t>
+      </w:r>
+      <w:r>
+        <w:rPr>
+          <w:lang w:val="en-US"/>
+        </w:rPr>
+        <w:t>tr</w:t>
+      </w:r>
+      <w:r>
+        <w:t xml:space="preserve"> </w:t>
+      </w:r>
+      <w:r>
+        <w:rPr>
+          <w:lang w:val="en-US"/>
+        </w:rPr>
+        <w:t>address</w:t>
+      </w:r>
+      <w:r>
+        <w:t xml:space="preserve">) </w:t>
+      </w:r>
+      <w:r>
+        <w:t>для осуществления подключения к ридеру</w:t>
+      </w:r>
+    </w:p>
+    <w:p>
+      <w:pPr>
+        <w:pStyle w:val="ListParagraph"/>
+        <w:numPr>
+          <w:ilvl w:val="0"/>
+          <w:numId w:val="21"/>
+        </w:numPr>
+      </w:pPr>
+      <w:r>
+        <w:t xml:space="preserve">Функция </w:t>
+      </w:r>
+      <w:r>
+        <w:rPr>
+          <w:lang w:val="en-US"/>
+        </w:rPr>
+        <w:t>void</w:t>
+      </w:r>
+      <w:r>
+        <w:t xml:space="preserve"> </w:t>
+      </w:r>
+      <w:r>
+        <w:rPr>
+          <w:lang w:val="en-US"/>
+        </w:rPr>
+        <w:t>Restart</w:t>
+      </w:r>
+      <w:r>
+        <w:t xml:space="preserve">() </w:t>
+      </w:r>
+      <w:r>
+        <w:t>для перезагрузки ридера и возврат его в изначальное состояние</w:t>
+      </w:r>
+    </w:p>
+    <w:p>
+      <w:r>
+        <w:t>Индивидуальные элементы разработанного драйвера, необходимые для его работы:</w:t>
+      </w:r>
+    </w:p>
+    <w:p>
+      <w:pPr>
+        <w:pStyle w:val="ListParagraph"/>
+        <w:numPr>
+          <w:ilvl w:val="0"/>
+          <w:numId w:val="22"/>
+        </w:numPr>
+      </w:pPr>
+      <w:r>
+        <w:rPr>
+          <w:lang w:val="en-US"/>
+        </w:rPr>
+        <w:t>CardConnect()</w:t>
+      </w:r>
+    </w:p>
+    <w:p>
+      <w:pPr>
+        <w:pStyle w:val="ListParagraph"/>
+        <w:numPr>
+          <w:ilvl w:val="0"/>
+          <w:numId w:val="22"/>
+        </w:numPr>
+      </w:pPr>
+      <w:r>
+        <w:rPr>
+          <w:lang w:val="en-US"/>
+        </w:rPr>
+        <w:t>CardClose()</w:t>
+      </w:r>
+    </w:p>
+    <w:p>
+      <w:pPr>
+        <w:pStyle w:val="ListParagraph"/>
+        <w:numPr>
+          <w:ilvl w:val="0"/>
+          <w:numId w:val="22"/>
+        </w:numPr>
+      </w:pPr>
+      <w:r>
+        <w:rPr>
+          <w:lang w:val="en-US"/>
+        </w:rPr>
+        <w:t>EjectCard()</w:t>
+      </w:r>
+    </w:p>
+    <w:p>
+      <w:pPr>
+        <w:pStyle w:val="ListParagraph"/>
+        <w:numPr>
+          <w:ilvl w:val="0"/>
+          <w:numId w:val="22"/>
+        </w:numPr>
+      </w:pPr>
+      <w:r>
+        <w:rPr>
+          <w:lang w:val="en-US"/>
+        </w:rPr>
+        <w:t>Port</w:t>
+      </w:r>
+    </w:p>
+    <w:p>
+      <w:pPr>
+        <w:pStyle w:val="ListParagraph"/>
+        <w:numPr>
+          <w:ilvl w:val="0"/>
+          <w:numId w:val="22"/>
+        </w:numPr>
+      </w:pPr>
+      <w:r>
+        <w:rPr>
+          <w:lang w:val="en-US"/>
+        </w:rPr>
+        <w:t>ReaderNum</w:t>
+      </w:r>
+    </w:p>
+    <w:p>
+      <w:pPr>
+        <w:pStyle w:val="ListParagraph"/>
+        <w:numPr>
+          <w:ilvl w:val="0"/>
+          <w:numId w:val="22"/>
+        </w:numPr>
+      </w:pPr>
+      <w:r>
+        <w:rPr>
+          <w:lang w:val="en-US"/>
+        </w:rPr>
+        <w:t>ReconnectSCR()</w:t>
+      </w:r>
+    </w:p>
+    <w:p>
+      <w:pPr>
+        <w:pStyle w:val="ListParagraph"/>
+        <w:numPr>
+          <w:ilvl w:val="0"/>
+          <w:numId w:val="22"/>
+        </w:numPr>
+      </w:pPr>
+      <w:r>
+        <w:rPr>
+          <w:lang w:val="en-US"/>
+        </w:rPr>
+        <w:t>Reset()</w:t>
+      </w:r>
+    </w:p>
+    <w:p>
+      <w:pPr>
+        <w:pStyle w:val="ListParagraph"/>
+        <w:numPr>
+          <w:ilvl w:val="0"/>
+          <w:numId w:val="22"/>
+        </w:numPr>
+      </w:pPr>
+      <w:r>
+        <w:rPr>
+          <w:lang w:val="en-US"/>
+        </w:rPr>
+        <w:t>sAddress</w:t>
+      </w:r>
+    </w:p>
+    <w:p>
+      <w:pPr>
+        <w:pStyle w:val="ListParagraph"/>
+        <w:numPr>
+          <w:ilvl w:val="0"/>
+          <w:numId w:val="22"/>
+        </w:numPr>
+      </w:pPr>
+      <w:r>
+        <w:rPr>
+          <w:lang w:val="en-US"/>
+        </w:rPr>
+        <w:t>TCPSend()</w:t>
+      </w:r>
+    </w:p>
+    <w:p>
+      <w:pPr>
+        <w:pStyle w:val="ListParagraph"/>
+        <w:numPr>
+          <w:ilvl w:val="0"/>
+          <w:numId w:val="22"/>
+        </w:numPr>
+      </w:pPr>
+      <w:r>
+        <w:rPr>
+          <w:lang w:val="en-US"/>
+        </w:rPr>
+        <w:t>WaitCard()</w:t>
+      </w:r>
+      <w:bookmarkStart w:id="29" w:name="_GoBack"/>
+      <w:bookmarkEnd w:id="29"/>
+    </w:p>
+    <w:p>
+      <w:r>
+        <w:lastRenderedPageBreak/>
         <w:t>(Повторите кратко архитектуру драйвера, которая была подробно описана в предыдущей главе. Это необходимо для контекста. Пример:</w:t>
       </w:r>
     </w:p>
@@ -10092,11 +10460,11 @@
       <w:pPr>
         <w:pStyle w:val="Heading2"/>
       </w:pPr>
-      <w:bookmarkStart w:id="29" w:name="_Toc198558790"/>
+      <w:bookmarkStart w:id="30" w:name="_Toc198558790"/>
       <w:r>
         <w:t>3.2. Описание API (Интерфейса программирования)</w:t>
       </w:r>
-      <w:bookmarkEnd w:id="29"/>
+      <w:bookmarkEnd w:id="30"/>
     </w:p>
     <w:p>
       <w:r>
@@ -10107,11 +10475,11 @@
       <w:pPr>
         <w:pStyle w:val="Heading3"/>
       </w:pPr>
-      <w:bookmarkStart w:id="30" w:name="_Toc198558791"/>
+      <w:bookmarkStart w:id="31" w:name="_Toc198558791"/>
       <w:r>
         <w:t>3.2.1. Обзор классов и функций API</w:t>
       </w:r>
-      <w:bookmarkEnd w:id="30"/>
+      <w:bookmarkEnd w:id="31"/>
     </w:p>
     <w:p>
       <w:r>
@@ -10137,41 +10505,571 @@
       </w:r>
     </w:p>
     <w:p>
-      <w:pPr>
-        <w:rPr>
-          <w:lang w:val="en-US"/>
-        </w:rPr>
-      </w:pPr>
-      <w:r>
-        <w:rPr>
-          <w:lang w:val="en-US"/>
-        </w:rPr>
+      <w:proofErr w:type="gramStart"/>
+      <w:r>
+        <w:rPr>
+          <w:lang w:val="en-US"/>
+        </w:rPr>
+        <w:t>Connect</w:t>
+      </w:r>
+      <w:r>
+        <w:t>(</w:t>
+      </w:r>
+      <w:proofErr w:type="gramEnd"/>
+      <w:r>
+        <w:rPr>
+          <w:lang w:val="en-US"/>
+        </w:rPr>
+        <w:t>InterfaceType</w:t>
+      </w:r>
+      <w:r>
+        <w:t xml:space="preserve"> </w:t>
+      </w:r>
+      <w:r>
+        <w:rPr>
+          <w:lang w:val="en-US"/>
+        </w:rPr>
+        <w:t>interfaceType</w:t>
+      </w:r>
+      <w:r>
+        <w:t xml:space="preserve">, </w:t>
+      </w:r>
+      <w:r>
+        <w:rPr>
+          <w:lang w:val="en-US"/>
+        </w:rPr>
+        <w:t>Configuration</w:t>
+      </w:r>
+      <w:r>
+        <w:t xml:space="preserve"> </w:t>
+      </w:r>
+      <w:r>
+        <w:rPr>
+          <w:lang w:val="en-US"/>
+        </w:rPr>
+        <w:t>configuration</w:t>
+      </w:r>
+      <w:r>
+        <w:t xml:space="preserve">): </w:t>
+      </w:r>
+      <w:r>
+        <w:t>Устанавливает</w:t>
+      </w:r>
+      <w:r>
+        <w:t xml:space="preserve"> </w:t>
+      </w:r>
+      <w:r>
+        <w:t>соединение</w:t>
+      </w:r>
+      <w:r>
+        <w:t xml:space="preserve"> </w:t>
+      </w:r>
+      <w:r>
+        <w:t>с</w:t>
+      </w:r>
+      <w:r>
+        <w:t xml:space="preserve"> </w:t>
+      </w:r>
+      <w:r>
+        <w:t>эмбоссером</w:t>
+      </w:r>
+      <w:r>
+        <w:t>.</w:t>
+      </w:r>
+    </w:p>
+    <w:p>
+      <w:pPr>
+        <w:rPr>
+          <w:lang w:val="en-US"/>
+        </w:rPr>
+      </w:pPr>
+      <w:r>
+        <w:t>Параметры</w:t>
+      </w:r>
+      <w:r>
+        <w:rPr>
+          <w:lang w:val="en-US"/>
+        </w:rPr>
+        <w:t>:</w:t>
+      </w:r>
+    </w:p>
+    <w:p>
+      <w:pPr>
+        <w:rPr>
+          <w:lang w:val="en-US"/>
+        </w:rPr>
+      </w:pPr>
+      <w:r>
+        <w:rPr>
+          <w:lang w:val="en-US"/>
+        </w:rPr>
+        <w:t xml:space="preserve">InterfaceType: </w:t>
+      </w:r>
+      <w:r>
+        <w:t>Тип</w:t>
+      </w:r>
+      <w:r>
+        <w:rPr>
+          <w:lang w:val="en-US"/>
+        </w:rPr>
+        <w:t xml:space="preserve"> </w:t>
+      </w:r>
+      <w:r>
+        <w:t>интерфейса</w:t>
+      </w:r>
+      <w:r>
+        <w:rPr>
+          <w:lang w:val="en-US"/>
+        </w:rPr>
+        <w:t xml:space="preserve"> (USB, Serial, Ethernet).</w:t>
+      </w:r>
+    </w:p>
+    <w:p>
+      <w:r>
+        <w:t>Configuration: Объект, содержащий параметры конфигурации для соединения (например, COM-порт, IP-адрес).</w:t>
+      </w:r>
+    </w:p>
+    <w:p>
+      <w:r>
+        <w:t>Возвращает: Код успеха или код ошибки.</w:t>
+      </w:r>
+    </w:p>
+    <w:p>
+      <w:r>
+        <w:t>Disconnect(): Завершает соединение с эмбоссером.</w:t>
+      </w:r>
+    </w:p>
+    <w:p>
+      <w:r>
+        <w:t>Возвращает: Код успеха или код ошибки.</w:t>
+      </w:r>
+    </w:p>
+    <w:p>
+      <w:r>
         <w:lastRenderedPageBreak/>
-        <w:t>Connect</w:t>
-      </w:r>
-      <w:r>
-        <w:rPr>
-          <w:lang w:val="en-US"/>
-        </w:rPr>
-        <w:t>(</w:t>
-      </w:r>
-      <w:r>
-        <w:rPr>
-          <w:lang w:val="en-US"/>
-        </w:rPr>
-        <w:t>InterfaceType</w:t>
-      </w:r>
-      <w:r>
-        <w:rPr>
-          <w:lang w:val="en-US"/>
-        </w:rPr>
-        <w:t xml:space="preserve"> </w:t>
-      </w:r>
-      <w:r>
-        <w:rPr>
-          <w:lang w:val="en-US"/>
-        </w:rPr>
-        <w:t>interfaceType</w:t>
+        <w:t>LoadCard(): Загружает карту в эмбоссер.</w:t>
+      </w:r>
+    </w:p>
+    <w:p>
+      <w:r>
+        <w:t>Возвращает: Код успеха или код ошибки.</w:t>
+      </w:r>
+    </w:p>
+    <w:p>
+      <w:r>
+        <w:t>EjectCard(): Выгружает карту из эмбоссера.</w:t>
+      </w:r>
+    </w:p>
+    <w:p>
+      <w:r>
+        <w:t>Возвращает: Код успеха или код ошибки.</w:t>
+      </w:r>
+    </w:p>
+    <w:p>
+      <w:pPr>
+        <w:rPr>
+          <w:lang w:val="en-US"/>
+        </w:rPr>
+      </w:pPr>
+      <w:proofErr w:type="gramStart"/>
+      <w:r>
+        <w:rPr>
+          <w:lang w:val="en-US"/>
+        </w:rPr>
+        <w:t>EmbossCharacter(</w:t>
+      </w:r>
+      <w:proofErr w:type="gramEnd"/>
+      <w:r>
+        <w:rPr>
+          <w:lang w:val="en-US"/>
+        </w:rPr>
+        <w:t xml:space="preserve">char character, Position position): </w:t>
+      </w:r>
+      <w:r>
+        <w:t>Эмбоссирует</w:t>
+      </w:r>
+      <w:r>
+        <w:rPr>
+          <w:lang w:val="en-US"/>
+        </w:rPr>
+        <w:t xml:space="preserve"> </w:t>
+      </w:r>
+      <w:r>
+        <w:t>символ</w:t>
+      </w:r>
+      <w:r>
+        <w:rPr>
+          <w:lang w:val="en-US"/>
+        </w:rPr>
+        <w:t xml:space="preserve"> </w:t>
+      </w:r>
+      <w:r>
+        <w:t>в</w:t>
+      </w:r>
+      <w:r>
+        <w:rPr>
+          <w:lang w:val="en-US"/>
+        </w:rPr>
+        <w:t xml:space="preserve"> </w:t>
+      </w:r>
+      <w:r>
+        <w:t>указанной</w:t>
+      </w:r>
+      <w:r>
+        <w:rPr>
+          <w:lang w:val="en-US"/>
+        </w:rPr>
+        <w:t xml:space="preserve"> </w:t>
+      </w:r>
+      <w:r>
+        <w:t>позиции</w:t>
+      </w:r>
+      <w:r>
+        <w:rPr>
+          <w:lang w:val="en-US"/>
+        </w:rPr>
+        <w:t>.</w:t>
+      </w:r>
+    </w:p>
+    <w:p>
+      <w:r>
+        <w:t>Параметры:</w:t>
+      </w:r>
+    </w:p>
+    <w:p>
+      <w:r>
+        <w:t>character: Символ для эмбоссирования.</w:t>
+      </w:r>
+    </w:p>
+    <w:p>
+      <w:r>
+        <w:t>position: Объект, определяющий позицию символа на карте (x, y).</w:t>
+      </w:r>
+    </w:p>
+    <w:p>
+      <w:r>
+        <w:t>Возвращает: Код успеха или код ошибки.</w:t>
+      </w:r>
+    </w:p>
+    <w:p>
+      <w:pPr>
+        <w:rPr>
+          <w:lang w:val="en-US"/>
+        </w:rPr>
+      </w:pPr>
+      <w:proofErr w:type="gramStart"/>
+      <w:r>
+        <w:rPr>
+          <w:lang w:val="en-US"/>
+        </w:rPr>
+        <w:t>GetStatus(</w:t>
+      </w:r>
+      <w:proofErr w:type="gramEnd"/>
+      <w:r>
+        <w:rPr>
+          <w:lang w:val="en-US"/>
+        </w:rPr>
+        <w:t xml:space="preserve">EmbosserStatus&amp; status): </w:t>
+      </w:r>
+      <w:r>
+        <w:t>Получает</w:t>
+      </w:r>
+      <w:r>
+        <w:rPr>
+          <w:lang w:val="en-US"/>
+        </w:rPr>
+        <w:t xml:space="preserve"> </w:t>
+      </w:r>
+      <w:r>
+        <w:t>статус</w:t>
+      </w:r>
+      <w:r>
+        <w:rPr>
+          <w:lang w:val="en-US"/>
+        </w:rPr>
+        <w:t xml:space="preserve"> </w:t>
+      </w:r>
+      <w:r>
+        <w:t>эмбоссера</w:t>
+      </w:r>
+      <w:r>
+        <w:rPr>
+          <w:lang w:val="en-US"/>
+        </w:rPr>
+        <w:t>.</w:t>
+      </w:r>
+    </w:p>
+    <w:p>
+      <w:r>
+        <w:t>Параметры:</w:t>
+      </w:r>
+    </w:p>
+    <w:p>
+      <w:r>
+        <w:t>status: Ссылка на объект EmbosserStatus, в который будет записан статус.</w:t>
+      </w:r>
+    </w:p>
+    <w:p>
+      <w:r>
+        <w:t>Возвращает: Код успеха или код ошибки.</w:t>
+      </w:r>
+    </w:p>
+    <w:p>
+      <w:pPr>
+        <w:rPr>
+          <w:lang w:val="en-US"/>
+        </w:rPr>
+      </w:pPr>
+      <w:proofErr w:type="gramStart"/>
+      <w:r>
+        <w:rPr>
+          <w:lang w:val="en-US"/>
+        </w:rPr>
+        <w:t>Configure(</w:t>
+      </w:r>
+      <w:proofErr w:type="gramEnd"/>
+      <w:r>
+        <w:rPr>
+          <w:lang w:val="en-US"/>
+        </w:rPr>
+        <w:t xml:space="preserve">Parameter parameter, Value value): </w:t>
+      </w:r>
+      <w:r>
+        <w:t>Устанавливает</w:t>
+      </w:r>
+      <w:r>
+        <w:rPr>
+          <w:lang w:val="en-US"/>
+        </w:rPr>
+        <w:t xml:space="preserve"> </w:t>
+      </w:r>
+      <w:r>
+        <w:t>параметр</w:t>
+      </w:r>
+      <w:r>
+        <w:rPr>
+          <w:lang w:val="en-US"/>
+        </w:rPr>
+        <w:t xml:space="preserve"> </w:t>
+      </w:r>
+      <w:r>
+        <w:t>конфигурации</w:t>
+      </w:r>
+      <w:r>
+        <w:rPr>
+          <w:lang w:val="en-US"/>
+        </w:rPr>
+        <w:t xml:space="preserve"> </w:t>
+      </w:r>
+      <w:r>
+        <w:t>драйвера</w:t>
+      </w:r>
+      <w:r>
+        <w:rPr>
+          <w:lang w:val="en-US"/>
+        </w:rPr>
+        <w:t>.</w:t>
+      </w:r>
+    </w:p>
+    <w:p>
+      <w:r>
+        <w:t>Параметры:</w:t>
+      </w:r>
+    </w:p>
+    <w:p>
+      <w:r>
+        <w:t>parameter: Параметр для настройки.</w:t>
+      </w:r>
+    </w:p>
+    <w:p>
+      <w:r>
+        <w:t>value: Значение параметра.</w:t>
+      </w:r>
+    </w:p>
+    <w:p>
+      <w:r>
+        <w:t>Возвращает: Код успеха или код ошибки.</w:t>
+      </w:r>
+    </w:p>
+    <w:p>
+      <w:r>
+        <w:t>SetErrorHandler(ErrorHandlerFunction errorHandler): Устанавливает функцию обратного вызова для обработки ошибок.</w:t>
+      </w:r>
+    </w:p>
+    <w:p>
+      <w:r>
+        <w:t>Параметры:</w:t>
+      </w:r>
+    </w:p>
+    <w:p>
+      <w:r>
+        <w:t>errorHandler: Указатель на функцию обработчика ошибок.</w:t>
+      </w:r>
+    </w:p>
+    <w:p>
+      <w:r>
+        <w:rPr>
+          <w:bCs/>
+        </w:rPr>
+        <w:t>EmbosserStatus (Структура/Класс):</w:t>
+      </w:r>
+    </w:p>
+    <w:p>
+      <w:r>
+        <w:t>IsReady: Булевское значение, указывающее, готов ли эмбоссер к работе.</w:t>
+      </w:r>
+    </w:p>
+    <w:p>
+      <w:r>
+        <w:t>HasCard: Булевское значение, указывающее, есть ли карта в эмбоссере.</w:t>
+      </w:r>
+    </w:p>
+    <w:p>
+      <w:r>
+        <w:t>RibbonStatus: Статус ленты (если применимо).</w:t>
+      </w:r>
+    </w:p>
+    <w:p>
+      <w:r>
+        <w:t>ErrorCode: Код ошибки.</w:t>
+      </w:r>
+    </w:p>
+    <w:p>
+      <w:r>
+        <w:t>ErrorDescription: Описание ошибки.</w:t>
+      </w:r>
+    </w:p>
+    <w:p>
+      <w:r>
+        <w:rPr>
+          <w:bCs/>
+        </w:rPr>
+        <w:lastRenderedPageBreak/>
+        <w:t>(Другие классы и функции, специфичные для вашего драйвера)</w:t>
+      </w:r>
+    </w:p>
+    <w:p>
+      <w:pPr>
+        <w:pStyle w:val="Heading2"/>
+      </w:pPr>
+      <w:bookmarkStart w:id="32" w:name="_Toc198558792"/>
+      <w:r>
+        <w:t>3.2.2. Подробное описание наиболее важных функций</w:t>
+      </w:r>
+      <w:bookmarkEnd w:id="32"/>
+    </w:p>
+    <w:p>
+      <w:r>
+        <w:t>(Дайте более подробное описание 2-3 наиболее важных функций, включая примеры кода.)</w:t>
+      </w:r>
+    </w:p>
+    <w:p>
+      <w:pPr>
+        <w:rPr>
+          <w:lang w:val="en-US"/>
+        </w:rPr>
+      </w:pPr>
+      <w:proofErr w:type="gramStart"/>
+      <w:r>
+        <w:rPr>
+          <w:bCs/>
+          <w:lang w:val="en-US"/>
+        </w:rPr>
+        <w:t>Connect(</w:t>
+      </w:r>
+      <w:proofErr w:type="gramEnd"/>
+      <w:r>
+        <w:rPr>
+          <w:bCs/>
+          <w:lang w:val="en-US"/>
+        </w:rPr>
+        <w:t>InterfaceType interfaceType, Configuration configuration):</w:t>
+      </w:r>
+    </w:p>
+    <w:p>
+      <w:r>
+        <w:t>Описание: Устанавливает соединение с эмбоссером.</w:t>
+      </w:r>
+    </w:p>
+    <w:p>
+      <w:pPr>
+        <w:rPr>
+          <w:lang w:val="en-US"/>
+        </w:rPr>
+      </w:pPr>
+      <w:r>
+        <w:t>Параметры</w:t>
+      </w:r>
+      <w:r>
+        <w:rPr>
+          <w:lang w:val="en-US"/>
+        </w:rPr>
+        <w:t>:</w:t>
+      </w:r>
+    </w:p>
+    <w:p>
+      <w:pPr>
+        <w:rPr>
+          <w:lang w:val="en-US"/>
+        </w:rPr>
+      </w:pPr>
+      <w:r>
+        <w:rPr>
+          <w:lang w:val="en-US"/>
+        </w:rPr>
+        <w:t xml:space="preserve">InterfaceType interfaceType: </w:t>
+      </w:r>
+      <w:r>
+        <w:t>Тип</w:t>
+      </w:r>
+      <w:r>
+        <w:rPr>
+          <w:lang w:val="en-US"/>
+        </w:rPr>
+        <w:t xml:space="preserve"> </w:t>
+      </w:r>
+      <w:r>
+        <w:t>интерфейса</w:t>
+      </w:r>
+      <w:r>
+        <w:rPr>
+          <w:lang w:val="en-US"/>
+        </w:rPr>
+        <w:t xml:space="preserve"> (USB, Serial, Ethernet). </w:t>
+      </w:r>
+      <w:r>
+        <w:t>Определяется</w:t>
+      </w:r>
+      <w:r>
+        <w:rPr>
+          <w:lang w:val="en-US"/>
+        </w:rPr>
+        <w:t xml:space="preserve"> </w:t>
+      </w:r>
+      <w:r>
+        <w:t>перечислением</w:t>
+      </w:r>
+      <w:r>
+        <w:rPr>
+          <w:lang w:val="en-US"/>
+        </w:rPr>
+        <w:t>: enum InterfaceType { USB, Serial, Ethernet }.</w:t>
+      </w:r>
+    </w:p>
+    <w:p>
+      <w:pPr>
+        <w:rPr>
+          <w:lang w:val="en-US"/>
+        </w:rPr>
+      </w:pPr>
+      <w:r>
+        <w:rPr>
+          <w:lang w:val="en-US"/>
+        </w:rPr>
+        <w:t xml:space="preserve">Configuration configuration: </w:t>
+      </w:r>
+      <w:r>
+        <w:t>Объект</w:t>
       </w:r>
       <w:r>
         <w:rPr>
@@ -10180,93 +11078,49 @@
         <w:t xml:space="preserve">, </w:t>
       </w:r>
       <w:r>
-        <w:rPr>
-          <w:lang w:val="en-US"/>
-        </w:rPr>
-        <w:t>Configuration</w:t>
-      </w:r>
-      <w:r>
-        <w:rPr>
-          <w:lang w:val="en-US"/>
-        </w:rPr>
-        <w:t xml:space="preserve"> </w:t>
-      </w:r>
-      <w:r>
-        <w:rPr>
-          <w:lang w:val="en-US"/>
-        </w:rPr>
-        <w:t>configuration</w:t>
-      </w:r>
-      <w:r>
-        <w:rPr>
-          <w:lang w:val="en-US"/>
-        </w:rPr>
-        <w:t xml:space="preserve">): </w:t>
-      </w:r>
-      <w:r>
-        <w:t>Устанавливает</w:t>
-      </w:r>
-      <w:r>
-        <w:rPr>
-          <w:lang w:val="en-US"/>
-        </w:rPr>
-        <w:t xml:space="preserve"> </w:t>
-      </w:r>
-      <w:r>
-        <w:t>соединение</w:t>
-      </w:r>
-      <w:r>
-        <w:rPr>
-          <w:lang w:val="en-US"/>
-        </w:rPr>
-        <w:t xml:space="preserve"> </w:t>
-      </w:r>
-      <w:r>
-        <w:t>с</w:t>
-      </w:r>
-      <w:r>
-        <w:rPr>
-          <w:lang w:val="en-US"/>
-        </w:rPr>
-        <w:t xml:space="preserve"> </w:t>
-      </w:r>
-      <w:r>
-        <w:t>эмбоссером</w:t>
-      </w:r>
-      <w:r>
-        <w:rPr>
-          <w:lang w:val="en-US"/>
-        </w:rPr>
-        <w:t>.</w:t>
-      </w:r>
-    </w:p>
-    <w:p>
-      <w:pPr>
-        <w:rPr>
-          <w:lang w:val="en-US"/>
-        </w:rPr>
-      </w:pPr>
-      <w:r>
-        <w:t>Параметры</w:t>
-      </w:r>
-      <w:r>
-        <w:rPr>
-          <w:lang w:val="en-US"/>
-        </w:rPr>
-        <w:t>:</w:t>
-      </w:r>
-    </w:p>
-    <w:p>
-      <w:pPr>
-        <w:rPr>
-          <w:lang w:val="en-US"/>
-        </w:rPr>
-      </w:pPr>
-      <w:r>
-        <w:rPr>
-          <w:lang w:val="en-US"/>
-        </w:rPr>
-        <w:t xml:space="preserve">InterfaceType: </w:t>
+        <w:t>содержащий</w:t>
+      </w:r>
+      <w:r>
+        <w:rPr>
+          <w:lang w:val="en-US"/>
+        </w:rPr>
+        <w:t xml:space="preserve"> </w:t>
+      </w:r>
+      <w:r>
+        <w:t>параметры</w:t>
+      </w:r>
+      <w:r>
+        <w:rPr>
+          <w:lang w:val="en-US"/>
+        </w:rPr>
+        <w:t xml:space="preserve"> </w:t>
+      </w:r>
+      <w:r>
+        <w:t>конфигурации</w:t>
+      </w:r>
+      <w:r>
+        <w:rPr>
+          <w:lang w:val="en-US"/>
+        </w:rPr>
+        <w:t xml:space="preserve"> </w:t>
+      </w:r>
+      <w:r>
+        <w:t>для</w:t>
+      </w:r>
+      <w:r>
+        <w:rPr>
+          <w:lang w:val="en-US"/>
+        </w:rPr>
+        <w:t xml:space="preserve"> </w:t>
+      </w:r>
+      <w:r>
+        <w:t>соединения</w:t>
+      </w:r>
+      <w:r>
+        <w:rPr>
+          <w:lang w:val="en-US"/>
+        </w:rPr>
+        <w:t xml:space="preserve">. </w:t>
       </w:r>
       <w:r>
         <w:t>Тип</w:t>
@@ -10275,6 +11129,33 @@
         <w:rPr>
           <w:lang w:val="en-US"/>
         </w:rPr>
+        <w:t> Configuration </w:t>
+      </w:r>
+      <w:r>
+        <w:t>зависит</w:t>
+      </w:r>
+      <w:r>
+        <w:rPr>
+          <w:lang w:val="en-US"/>
+        </w:rPr>
+        <w:t xml:space="preserve"> </w:t>
+      </w:r>
+      <w:r>
+        <w:t>от</w:t>
+      </w:r>
+      <w:r>
+        <w:rPr>
+          <w:lang w:val="en-US"/>
+        </w:rPr>
+        <w:t xml:space="preserve"> </w:t>
+      </w:r>
+      <w:r>
+        <w:t>типа</w:t>
+      </w:r>
+      <w:r>
+        <w:rPr>
+          <w:lang w:val="en-US"/>
+        </w:rPr>
         <w:t xml:space="preserve"> </w:t>
       </w:r>
       <w:r>
@@ -10284,298 +11165,249 @@
         <w:rPr>
           <w:lang w:val="en-US"/>
         </w:rPr>
-        <w:t xml:space="preserve"> (USB, Serial, Ethernet).</w:t>
-      </w:r>
-    </w:p>
-    <w:p>
-      <w:r>
-        <w:t>Configuration: Объект, содержащий параметры конфигурации для соединения (например, COM-порт, IP-адрес).</w:t>
-      </w:r>
-    </w:p>
-    <w:p>
-      <w:r>
-        <w:t>Возвращает: Код успеха или код ошибки.</w:t>
-      </w:r>
-    </w:p>
-    <w:p>
-      <w:r>
-        <w:t>Disconnect(): Завершает соединение с эмбоссером.</w:t>
-      </w:r>
-    </w:p>
-    <w:p>
-      <w:r>
-        <w:t>Возвращает: Код успеха или код ошибки.</w:t>
-      </w:r>
-    </w:p>
-    <w:p>
-      <w:r>
-        <w:t>LoadCard(): Загружает карту в эмбоссер.</w:t>
-      </w:r>
-    </w:p>
-    <w:p>
-      <w:r>
-        <w:t>Возвращает: Код успеха или код ошибки.</w:t>
-      </w:r>
-    </w:p>
-    <w:p>
-      <w:r>
-        <w:t>EjectCard(): Выгружает карту из эмбоссера.</w:t>
-      </w:r>
-    </w:p>
-    <w:p>
-      <w:r>
-        <w:t>Возвращает: Код успеха или код ошибки.</w:t>
-      </w:r>
-    </w:p>
-    <w:p>
-      <w:pPr>
-        <w:rPr>
-          <w:lang w:val="en-US"/>
-        </w:rPr>
-      </w:pPr>
-      <w:r>
-        <w:rPr>
-          <w:lang w:val="en-US"/>
-        </w:rPr>
-        <w:t xml:space="preserve">EmbossCharacter(char character, Position position): </w:t>
-      </w:r>
-      <w:r>
-        <w:t>Эмбоссирует</w:t>
-      </w:r>
-      <w:r>
-        <w:rPr>
-          <w:lang w:val="en-US"/>
-        </w:rPr>
-        <w:t xml:space="preserve"> </w:t>
-      </w:r>
-      <w:r>
-        <w:t>символ</w:t>
-      </w:r>
-      <w:r>
-        <w:rPr>
-          <w:lang w:val="en-US"/>
-        </w:rPr>
-        <w:t xml:space="preserve"> </w:t>
-      </w:r>
-      <w:r>
-        <w:t>в</w:t>
-      </w:r>
-      <w:r>
-        <w:rPr>
-          <w:lang w:val="en-US"/>
-        </w:rPr>
-        <w:t xml:space="preserve"> </w:t>
-      </w:r>
-      <w:r>
-        <w:t>указанной</w:t>
-      </w:r>
-      <w:r>
-        <w:rPr>
-          <w:lang w:val="en-US"/>
-        </w:rPr>
-        <w:t xml:space="preserve"> </w:t>
-      </w:r>
-      <w:r>
-        <w:t>позиции</w:t>
-      </w:r>
-      <w:r>
-        <w:rPr>
-          <w:lang w:val="en-US"/>
-        </w:rPr>
-        <w:t>.</w:t>
-      </w:r>
-    </w:p>
-    <w:p>
-      <w:r>
-        <w:t>Параметры:</w:t>
-      </w:r>
-    </w:p>
-    <w:p>
-      <w:r>
-        <w:t>character: Символ для эмбоссирования.</w:t>
-      </w:r>
-    </w:p>
-    <w:p>
-      <w:r>
-        <w:t>position: Объект, определяющий позицию символа на карте (x, y).</w:t>
-      </w:r>
-    </w:p>
-    <w:p>
-      <w:r>
-        <w:t>Возвращает: Код успеха или код ошибки.</w:t>
-      </w:r>
-    </w:p>
-    <w:p>
-      <w:pPr>
-        <w:rPr>
-          <w:lang w:val="en-US"/>
-        </w:rPr>
-      </w:pPr>
-      <w:r>
-        <w:rPr>
-          <w:lang w:val="en-US"/>
-        </w:rPr>
-        <w:t xml:space="preserve">GetStatus(EmbosserStatus&amp; status): </w:t>
-      </w:r>
-      <w:r>
-        <w:t>Получает</w:t>
-      </w:r>
-      <w:r>
-        <w:rPr>
-          <w:lang w:val="en-US"/>
-        </w:rPr>
-        <w:t xml:space="preserve"> </w:t>
-      </w:r>
-      <w:r>
-        <w:t>статус</w:t>
-      </w:r>
-      <w:r>
-        <w:rPr>
-          <w:lang w:val="en-US"/>
-        </w:rPr>
-        <w:t xml:space="preserve"> </w:t>
-      </w:r>
-      <w:r>
-        <w:t>эмбоссера</w:t>
-      </w:r>
-      <w:r>
-        <w:rPr>
-          <w:lang w:val="en-US"/>
-        </w:rPr>
-        <w:t>.</w:t>
-      </w:r>
-    </w:p>
-    <w:p>
-      <w:r>
-        <w:t>Параметры:</w:t>
-      </w:r>
-    </w:p>
-    <w:p>
-      <w:r>
-        <w:t>status: Ссылка на объект EmbosserStatus, в который будет записан статус.</w:t>
-      </w:r>
-    </w:p>
-    <w:p>
-      <w:r>
-        <w:t>Возвращает: Код успеха или код ошибки.</w:t>
-      </w:r>
-    </w:p>
-    <w:p>
-      <w:pPr>
-        <w:rPr>
-          <w:lang w:val="en-US"/>
-        </w:rPr>
-      </w:pPr>
-      <w:r>
-        <w:rPr>
-          <w:lang w:val="en-US"/>
-        </w:rPr>
-        <w:t xml:space="preserve">Configure(Parameter parameter, Value value): </w:t>
-      </w:r>
-      <w:r>
-        <w:t>Устанавливает</w:t>
-      </w:r>
-      <w:r>
-        <w:rPr>
-          <w:lang w:val="en-US"/>
-        </w:rPr>
-        <w:t xml:space="preserve"> </w:t>
-      </w:r>
-      <w:r>
-        <w:t>параметр</w:t>
-      </w:r>
-      <w:r>
-        <w:rPr>
-          <w:lang w:val="en-US"/>
-        </w:rPr>
-        <w:t xml:space="preserve"> </w:t>
-      </w:r>
-      <w:r>
-        <w:t>конфигурации</w:t>
-      </w:r>
-      <w:r>
-        <w:rPr>
-          <w:lang w:val="en-US"/>
-        </w:rPr>
-        <w:t xml:space="preserve"> </w:t>
-      </w:r>
-      <w:r>
-        <w:t>драйвера</w:t>
-      </w:r>
-      <w:r>
-        <w:rPr>
-          <w:lang w:val="en-US"/>
-        </w:rPr>
-        <w:t>.</w:t>
-      </w:r>
-    </w:p>
-    <w:p>
-      <w:r>
-        <w:t>Параметры:</w:t>
-      </w:r>
-    </w:p>
-    <w:p>
-      <w:r>
-        <w:t>parameter: Параметр для настройки.</w:t>
-      </w:r>
-    </w:p>
-    <w:p>
-      <w:r>
-        <w:t>value: Значение параметра.</w:t>
-      </w:r>
-    </w:p>
-    <w:p>
-      <w:r>
-        <w:t>Возвращает: Код успеха или код ошибки.</w:t>
-      </w:r>
-    </w:p>
-    <w:p>
-      <w:r>
-        <w:t>SetErrorHandler(ErrorHandlerFunction errorHandler): Устанавливает функцию обратного вызова для обработки ошибок.</w:t>
-      </w:r>
-    </w:p>
+        <w:t xml:space="preserve">. </w:t>
+      </w:r>
+      <w:r>
+        <w:t>Например</w:t>
+      </w:r>
+      <w:r>
+        <w:rPr>
+          <w:lang w:val="en-US"/>
+        </w:rPr>
+        <w:t xml:space="preserve">, </w:t>
+      </w:r>
+      <w:r>
+        <w:t>для</w:t>
+      </w:r>
+      <w:r>
+        <w:rPr>
+          <w:lang w:val="en-US"/>
+        </w:rPr>
+        <w:t xml:space="preserve"> Serial: struct SerialConfiguration { string ComPort; int BaudRate; }.</w:t>
+      </w:r>
+    </w:p>
+    <w:p>
+      <w:r>
+        <w:t>Возвращаемое значение: Возвращает DRV_SUCCESS (0) при успешном соединении, или код ошибки при неудаче. Коды ошибок определены в enum ErrorCode.</w:t>
+      </w:r>
+    </w:p>
+    <w:p>
+      <w:r>
+        <w:t>Пример использования (C++):</w:t>
+      </w:r>
+    </w:p>
+    <w:p>
+      <w:r>
+        <w:t>#</w:t>
+      </w:r>
+      <w:r>
+        <w:rPr>
+          <w:bCs/>
+        </w:rPr>
+        <w:t>include</w:t>
+      </w:r>
+      <w:r>
+        <w:t xml:space="preserve"> "EmbosserDriver.h"</w:t>
+      </w:r>
+    </w:p>
+    <w:p/>
+    <w:p>
+      <w:pPr>
+        <w:rPr>
+          <w:lang w:val="en-US"/>
+        </w:rPr>
+      </w:pPr>
+      <w:proofErr w:type="gramStart"/>
+      <w:r>
+        <w:rPr>
+          <w:lang w:val="en-US"/>
+        </w:rPr>
+        <w:t>int</w:t>
+      </w:r>
+      <w:proofErr w:type="gramEnd"/>
+      <w:r>
+        <w:rPr>
+          <w:lang w:val="en-US"/>
+        </w:rPr>
+        <w:t xml:space="preserve"> </w:t>
+      </w:r>
+      <w:r>
+        <w:rPr>
+          <w:bCs/>
+          <w:lang w:val="en-US"/>
+        </w:rPr>
+        <w:t>main</w:t>
+      </w:r>
+      <w:r>
+        <w:rPr>
+          <w:lang w:val="en-US"/>
+        </w:rPr>
+        <w:t>() {</w:t>
+      </w:r>
+    </w:p>
+    <w:p>
+      <w:pPr>
+        <w:rPr>
+          <w:lang w:val="en-US"/>
+        </w:rPr>
+      </w:pPr>
+      <w:r>
+        <w:rPr>
+          <w:lang w:val="en-US"/>
+        </w:rPr>
+        <w:t xml:space="preserve">    EmbosserDriver driver;</w:t>
+      </w:r>
+    </w:p>
+    <w:p>
+      <w:pPr>
+        <w:rPr>
+          <w:lang w:val="en-US"/>
+        </w:rPr>
+      </w:pPr>
+      <w:r>
+        <w:rPr>
+          <w:lang w:val="en-US"/>
+        </w:rPr>
+        <w:t xml:space="preserve">    SerialConfiguration serialConfig;</w:t>
+      </w:r>
+    </w:p>
+    <w:p>
+      <w:pPr>
+        <w:rPr>
+          <w:lang w:val="en-US"/>
+        </w:rPr>
+      </w:pPr>
+      <w:r>
+        <w:rPr>
+          <w:lang w:val="en-US"/>
+        </w:rPr>
+        <w:t xml:space="preserve">    serialConfig.ComPort = "COM1";</w:t>
+      </w:r>
+    </w:p>
+    <w:p>
+      <w:pPr>
+        <w:rPr>
+          <w:lang w:val="en-US"/>
+        </w:rPr>
+      </w:pPr>
+      <w:r>
+        <w:rPr>
+          <w:lang w:val="en-US"/>
+        </w:rPr>
+        <w:t xml:space="preserve">    serialConfig.BaudRate = 9600;</w:t>
+      </w:r>
+    </w:p>
+    <w:p>
+      <w:pPr>
+        <w:rPr>
+          <w:lang w:val="en-US"/>
+        </w:rPr>
+      </w:pPr>
+    </w:p>
+    <w:p>
+      <w:pPr>
+        <w:rPr>
+          <w:lang w:val="en-US"/>
+        </w:rPr>
+      </w:pPr>
+      <w:r>
+        <w:rPr>
+          <w:lang w:val="en-US"/>
+        </w:rPr>
+        <w:t xml:space="preserve">    ErrorCode result = </w:t>
+      </w:r>
+      <w:proofErr w:type="gramStart"/>
+      <w:r>
+        <w:rPr>
+          <w:lang w:val="en-US"/>
+        </w:rPr>
+        <w:t>driver.Connect(</w:t>
+      </w:r>
+      <w:proofErr w:type="gramEnd"/>
+      <w:r>
+        <w:rPr>
+          <w:lang w:val="en-US"/>
+        </w:rPr>
+        <w:t>InterfaceType::Serial, serialConfig);</w:t>
+      </w:r>
+    </w:p>
+    <w:p>
+      <w:pPr>
+        <w:rPr>
+          <w:lang w:val="en-US"/>
+        </w:rPr>
+      </w:pPr>
+    </w:p>
+    <w:p>
+      <w:r>
+        <w:rPr>
+          <w:lang w:val="en-US"/>
+        </w:rPr>
+        <w:t xml:space="preserve">    </w:t>
+      </w:r>
+      <w:r>
+        <w:rPr>
+          <w:bCs/>
+        </w:rPr>
+        <w:t>if</w:t>
+      </w:r>
+      <w:r>
+        <w:t xml:space="preserve"> (result == DRV_SUCCESS) {</w:t>
+      </w:r>
+    </w:p>
+    <w:p>
+      <w:r>
+        <w:t xml:space="preserve">        std::cout &lt;&lt; "Соединение установлено успешно!" &lt;&lt; std::endl;</w:t>
+      </w:r>
+    </w:p>
+    <w:p>
+      <w:r>
+        <w:t xml:space="preserve">    } </w:t>
+      </w:r>
+      <w:r>
+        <w:rPr>
+          <w:bCs/>
+        </w:rPr>
+        <w:t>else</w:t>
+      </w:r>
+      <w:r>
+        <w:t xml:space="preserve"> {</w:t>
+      </w:r>
+    </w:p>
+    <w:p>
+      <w:r>
+        <w:t xml:space="preserve">        std::cerr &lt;&lt; "Ошибка соединения: " &lt;&lt; result &lt;&lt; std::endl;</w:t>
+      </w:r>
+    </w:p>
+    <w:p>
+      <w:r>
+        <w:t xml:space="preserve">    }</w:t>
+      </w:r>
+    </w:p>
+    <w:p/>
     <w:p>
       <w:r>
         <w:lastRenderedPageBreak/>
-        <w:t>Параметры:</w:t>
-      </w:r>
-    </w:p>
-    <w:p>
-      <w:r>
-        <w:t>errorHandler: Указатель на функцию обработчика ошибок.</w:t>
-      </w:r>
-    </w:p>
-    <w:p>
+        <w:t xml:space="preserve">    </w:t>
+      </w:r>
       <w:r>
         <w:rPr>
           <w:bCs/>
         </w:rPr>
-        <w:t>EmbosserStatus (Структура/Класс):</w:t>
-      </w:r>
-    </w:p>
-    <w:p>
-      <w:r>
-        <w:t>IsReady: Булевское значение, указывающее, готов ли эмбоссер к работе.</w:t>
-      </w:r>
-    </w:p>
-    <w:p>
-      <w:r>
-        <w:t>HasCard: Булевское значение, указывающее, есть ли карта в эмбоссере.</w:t>
-      </w:r>
-    </w:p>
-    <w:p>
-      <w:r>
-        <w:t>RibbonStatus: Статус ленты (если применимо).</w:t>
-      </w:r>
-    </w:p>
-    <w:p>
-      <w:r>
-        <w:t>ErrorCode: Код ошибки.</w:t>
-      </w:r>
-    </w:p>
-    <w:p>
-      <w:r>
-        <w:t>ErrorDescription: Описание ошибки.</w:t>
+        <w:t>return</w:t>
+      </w:r>
+      <w:r>
+        <w:t xml:space="preserve"> 0;</w:t>
+      </w:r>
+    </w:p>
+    <w:p>
+      <w:r>
+        <w:t>}</w:t>
+      </w:r>
+    </w:p>
+    <w:p>
+      <w:r>
+        <w:t>c++</w:t>
       </w:r>
     </w:p>
     <w:p>
@@ -10583,578 +11415,139 @@
         <w:rPr>
           <w:bCs/>
         </w:rPr>
-        <w:t>(Другие классы и функции, специфичные для вашего драйвера)</w:t>
+        <w:t>(Пример кода для EmbossCharacter или другой ключевой функции)</w:t>
       </w:r>
     </w:p>
     <w:p>
       <w:pPr>
         <w:pStyle w:val="Heading2"/>
       </w:pPr>
-      <w:bookmarkStart w:id="31" w:name="_Toc198558792"/>
-      <w:r>
-        <w:t>3.2.2. Подробное описание наиболее важных функций</w:t>
-      </w:r>
-      <w:bookmarkEnd w:id="31"/>
-    </w:p>
-    <w:p>
-      <w:r>
-        <w:t>(Дайте более подробное описание 2-3 наиболее важных функций, включая примеры кода.)</w:t>
-      </w:r>
-    </w:p>
-    <w:p>
-      <w:pPr>
-        <w:rPr>
-          <w:lang w:val="en-US"/>
-        </w:rPr>
-      </w:pPr>
-      <w:r>
-        <w:rPr>
-          <w:bCs/>
-          <w:lang w:val="en-US"/>
-        </w:rPr>
-        <w:t>Connect(InterfaceType interfaceType, Configuration configuration):</w:t>
-      </w:r>
-    </w:p>
-    <w:p>
-      <w:r>
-        <w:t>Описание: Устанавливает соединение с эмбоссером.</w:t>
-      </w:r>
-    </w:p>
-    <w:p>
-      <w:pPr>
-        <w:rPr>
-          <w:lang w:val="en-US"/>
-        </w:rPr>
-      </w:pPr>
-      <w:r>
-        <w:t>Параметры</w:t>
-      </w:r>
-      <w:r>
-        <w:rPr>
-          <w:lang w:val="en-US"/>
-        </w:rPr>
-        <w:t>:</w:t>
-      </w:r>
-    </w:p>
-    <w:p>
-      <w:pPr>
-        <w:rPr>
-          <w:lang w:val="en-US"/>
-        </w:rPr>
-      </w:pPr>
-      <w:r>
-        <w:rPr>
-          <w:lang w:val="en-US"/>
-        </w:rPr>
-        <w:t xml:space="preserve">InterfaceType interfaceType: </w:t>
-      </w:r>
-      <w:r>
-        <w:t>Тип</w:t>
-      </w:r>
-      <w:r>
-        <w:rPr>
-          <w:lang w:val="en-US"/>
-        </w:rPr>
-        <w:t xml:space="preserve"> </w:t>
-      </w:r>
-      <w:r>
-        <w:t>интерфейса</w:t>
-      </w:r>
-      <w:r>
-        <w:rPr>
-          <w:lang w:val="en-US"/>
-        </w:rPr>
-        <w:t xml:space="preserve"> (USB, Serial, Ethernet). </w:t>
-      </w:r>
-      <w:r>
-        <w:t>Определяется</w:t>
-      </w:r>
-      <w:r>
-        <w:rPr>
-          <w:lang w:val="en-US"/>
-        </w:rPr>
-        <w:t xml:space="preserve"> </w:t>
-      </w:r>
-      <w:r>
-        <w:t>перечислением</w:t>
-      </w:r>
-      <w:r>
-        <w:rPr>
-          <w:lang w:val="en-US"/>
-        </w:rPr>
-        <w:t>: enum InterfaceType { USB, Serial, Ethernet }.</w:t>
-      </w:r>
-    </w:p>
-    <w:p>
-      <w:pPr>
-        <w:rPr>
-          <w:lang w:val="en-US"/>
-        </w:rPr>
-      </w:pPr>
-      <w:r>
-        <w:rPr>
-          <w:lang w:val="en-US"/>
-        </w:rPr>
-        <w:t xml:space="preserve">Configuration configuration: </w:t>
-      </w:r>
-      <w:r>
-        <w:t>Объект</w:t>
-      </w:r>
-      <w:r>
-        <w:rPr>
-          <w:lang w:val="en-US"/>
-        </w:rPr>
-        <w:t xml:space="preserve">, </w:t>
-      </w:r>
-      <w:r>
-        <w:t>содержащий</w:t>
-      </w:r>
-      <w:r>
-        <w:rPr>
-          <w:lang w:val="en-US"/>
-        </w:rPr>
-        <w:t xml:space="preserve"> </w:t>
-      </w:r>
-      <w:r>
-        <w:t>параметры</w:t>
-      </w:r>
-      <w:r>
-        <w:rPr>
-          <w:lang w:val="en-US"/>
-        </w:rPr>
-        <w:t xml:space="preserve"> </w:t>
-      </w:r>
-      <w:r>
-        <w:t>конфигурации</w:t>
-      </w:r>
-      <w:r>
-        <w:rPr>
-          <w:lang w:val="en-US"/>
-        </w:rPr>
-        <w:t xml:space="preserve"> </w:t>
-      </w:r>
-      <w:r>
-        <w:t>для</w:t>
-      </w:r>
-      <w:r>
-        <w:rPr>
-          <w:lang w:val="en-US"/>
-        </w:rPr>
-        <w:t xml:space="preserve"> </w:t>
-      </w:r>
-      <w:r>
-        <w:t>соединения</w:t>
-      </w:r>
-      <w:r>
-        <w:rPr>
-          <w:lang w:val="en-US"/>
-        </w:rPr>
-        <w:t xml:space="preserve">. </w:t>
-      </w:r>
-      <w:r>
-        <w:t>Тип</w:t>
-      </w:r>
-      <w:r>
-        <w:rPr>
-          <w:lang w:val="en-US"/>
-        </w:rPr>
-        <w:t> Configuration </w:t>
-      </w:r>
-      <w:r>
-        <w:t>зависит</w:t>
-      </w:r>
-      <w:r>
-        <w:rPr>
-          <w:lang w:val="en-US"/>
-        </w:rPr>
-        <w:t xml:space="preserve"> </w:t>
-      </w:r>
-      <w:r>
-        <w:t>от</w:t>
-      </w:r>
-      <w:r>
-        <w:rPr>
-          <w:lang w:val="en-US"/>
-        </w:rPr>
-        <w:t xml:space="preserve"> </w:t>
-      </w:r>
-      <w:r>
-        <w:t>типа</w:t>
-      </w:r>
-      <w:r>
-        <w:rPr>
-          <w:lang w:val="en-US"/>
-        </w:rPr>
-        <w:t xml:space="preserve"> </w:t>
-      </w:r>
-      <w:r>
-        <w:t>интерфейса</w:t>
-      </w:r>
-      <w:r>
-        <w:rPr>
-          <w:lang w:val="en-US"/>
-        </w:rPr>
-        <w:t xml:space="preserve">. </w:t>
-      </w:r>
-      <w:r>
-        <w:t>Например</w:t>
-      </w:r>
-      <w:r>
-        <w:rPr>
-          <w:lang w:val="en-US"/>
-        </w:rPr>
-        <w:t xml:space="preserve">, </w:t>
-      </w:r>
-      <w:r>
-        <w:t>для</w:t>
-      </w:r>
-      <w:r>
-        <w:rPr>
-          <w:lang w:val="en-US"/>
-        </w:rPr>
-        <w:t xml:space="preserve"> Serial: struct SerialConfiguration { string ComPort; int BaudRate; }.</w:t>
-      </w:r>
-    </w:p>
-    <w:p>
-      <w:r>
-        <w:t>Возвращаемое значение: Возвращает DRV_SUCCESS (0) при успешном соединении, или код ошибки при неудаче. Коды ошибок определены в enum ErrorCode.</w:t>
-      </w:r>
-    </w:p>
-    <w:p>
-      <w:r>
-        <w:t>Пример использования (C++):</w:t>
-      </w:r>
-    </w:p>
-    <w:p>
-      <w:r>
-        <w:t>#</w:t>
-      </w:r>
-      <w:r>
-        <w:rPr>
-          <w:bCs/>
-        </w:rPr>
-        <w:t>include</w:t>
-      </w:r>
-      <w:r>
-        <w:t xml:space="preserve"> "EmbosserDriver.h"</w:t>
-      </w:r>
-    </w:p>
-    <w:p/>
-    <w:p>
-      <w:pPr>
-        <w:rPr>
-          <w:lang w:val="en-US"/>
-        </w:rPr>
-      </w:pPr>
-      <w:r>
-        <w:rPr>
-          <w:lang w:val="en-US"/>
-        </w:rPr>
-        <w:t xml:space="preserve">int </w:t>
-      </w:r>
-      <w:r>
-        <w:rPr>
-          <w:bCs/>
-          <w:lang w:val="en-US"/>
-        </w:rPr>
-        <w:t>main</w:t>
-      </w:r>
-      <w:r>
-        <w:rPr>
-          <w:lang w:val="en-US"/>
-        </w:rPr>
-        <w:t>() {</w:t>
-      </w:r>
-    </w:p>
-    <w:p>
-      <w:pPr>
-        <w:rPr>
-          <w:lang w:val="en-US"/>
-        </w:rPr>
-      </w:pPr>
-      <w:r>
-        <w:rPr>
-          <w:lang w:val="en-US"/>
-        </w:rPr>
-        <w:t xml:space="preserve">    EmbosserDriver driver;</w:t>
-      </w:r>
-    </w:p>
-    <w:p>
-      <w:pPr>
-        <w:rPr>
-          <w:lang w:val="en-US"/>
-        </w:rPr>
-      </w:pPr>
-      <w:r>
-        <w:rPr>
-          <w:lang w:val="en-US"/>
-        </w:rPr>
-        <w:t xml:space="preserve">    SerialConfiguration serialConfig;</w:t>
-      </w:r>
-    </w:p>
-    <w:p>
-      <w:pPr>
-        <w:rPr>
-          <w:lang w:val="en-US"/>
-        </w:rPr>
-      </w:pPr>
-      <w:r>
-        <w:rPr>
-          <w:lang w:val="en-US"/>
-        </w:rPr>
-        <w:t xml:space="preserve">    serialConfig.ComPort = "COM1";</w:t>
-      </w:r>
-    </w:p>
-    <w:p>
-      <w:pPr>
-        <w:rPr>
-          <w:lang w:val="en-US"/>
-        </w:rPr>
-      </w:pPr>
-      <w:r>
-        <w:rPr>
-          <w:lang w:val="en-US"/>
-        </w:rPr>
-        <w:t xml:space="preserve">    serialConfig.BaudRate = 9600;</w:t>
-      </w:r>
-    </w:p>
-    <w:p>
-      <w:pPr>
-        <w:rPr>
-          <w:lang w:val="en-US"/>
-        </w:rPr>
-      </w:pPr>
-    </w:p>
-    <w:p>
-      <w:pPr>
-        <w:rPr>
-          <w:lang w:val="en-US"/>
-        </w:rPr>
-      </w:pPr>
-      <w:r>
-        <w:rPr>
-          <w:lang w:val="en-US"/>
-        </w:rPr>
+      <w:bookmarkStart w:id="33" w:name="_Toc198558793"/>
+      <w:r>
+        <w:t>3.3. Процесс установки и настройки драйвера</w:t>
+      </w:r>
+      <w:bookmarkEnd w:id="33"/>
+    </w:p>
+    <w:p>
+      <w:r>
+        <w:t>В этом разделе описывается процесс установки и настройки разработанного драйвера в операционной системе.</w:t>
+      </w:r>
+    </w:p>
+    <w:p>
+      <w:pPr>
+        <w:pStyle w:val="Heading3"/>
+      </w:pPr>
+      <w:bookmarkStart w:id="34" w:name="_Toc198558794"/>
+      <w:r>
+        <w:t>3.3.1. Системные требования:</w:t>
+      </w:r>
+      <w:bookmarkEnd w:id="34"/>
+    </w:p>
+    <w:p>
+      <w:r>
+        <w:t>Операционная система: (Укажите поддерживаемые операционные системы)</w:t>
+      </w:r>
+    </w:p>
+    <w:p>
+      <w:r>
+        <w:t>Аппаратное обеспечение: (Укажите минимальные требования к аппаратному обеспечению)</w:t>
+      </w:r>
+    </w:p>
+    <w:p>
+      <w:r>
+        <w:t>Зависимости: (Укажите необходимые библиотеки или компоненты, которые должны быть установлены)</w:t>
+      </w:r>
+    </w:p>
+    <w:p>
+      <w:pPr>
+        <w:pStyle w:val="Heading3"/>
+      </w:pPr>
+      <w:bookmarkStart w:id="35" w:name="_Toc198558795"/>
+      <w:r>
+        <w:t>3.3.2. Порядок установки:</w:t>
+      </w:r>
+      <w:bookmarkEnd w:id="35"/>
+    </w:p>
+    <w:p>
+      <w:r>
+        <w:t>(Опишите шаги по установке драйвера. Например:</w:t>
+      </w:r>
+    </w:p>
+    <w:p>
+      <w:r>
+        <w:t>Запустите установочный файл setup.exe.</w:t>
+      </w:r>
+    </w:p>
+    <w:p>
+      <w:r>
+        <w:t>Следуйте инструкциям на экране.</w:t>
+      </w:r>
+    </w:p>
+    <w:p>
+      <w:r>
+        <w:t>Выберите каталог установки.</w:t>
+      </w:r>
+    </w:p>
+    <w:p>
+      <w:r>
+        <w:t>Подключите эмбоссер к компьютеру.</w:t>
+      </w:r>
+    </w:p>
+    <w:p>
+      <w:r>
+        <w:t>Операционная система должна автоматически обнаружить новое устройство и установить драйвер.</w:t>
+      </w:r>
+    </w:p>
+    <w:p>
+      <w:r>
+        <w:t>Если драйвер не устанавливается автоматически, укажите путь к каталогу с драйвером вручную через диспетчер устройств.</w:t>
+      </w:r>
+    </w:p>
+    <w:p>
+      <w:r>
+        <w:t>)</w:t>
+      </w:r>
+    </w:p>
+    <w:p>
+      <w:pPr>
+        <w:pStyle w:val="Heading3"/>
+      </w:pPr>
+      <w:bookmarkStart w:id="36" w:name="_Toc198558796"/>
+      <w:r>
+        <w:t>3.3.3. Настройка драйвера:</w:t>
+      </w:r>
+      <w:bookmarkEnd w:id="36"/>
+    </w:p>
+    <w:p>
+      <w:r>
+        <w:t>(Опишите способы настройки драйвера. Например:</w:t>
+      </w:r>
+    </w:p>
+    <w:p>
+      <w:r>
+        <w:t>Настройка параметров соединения: Укажите COM-порт, скорость передачи данных или IP-адрес эмбоссера через графический интерфейс настройки (если таковой имеется), или через конфигурационный файл.</w:t>
+      </w:r>
+    </w:p>
+    <w:p>
+      <w:r>
+        <w:t>Настройка параметров инициализации: При необходимости, укажите параметры инициализации эмбоссера, специфичные для конкретной модели.</w:t>
+      </w:r>
+    </w:p>
+    <w:p>
+      <w:r>
+        <w:t>)</w:t>
+      </w:r>
+    </w:p>
+    <w:p>
+      <w:pPr>
+        <w:pStyle w:val="Heading2"/>
+      </w:pPr>
+      <w:bookmarkStart w:id="37" w:name="_Toc198558797"/>
+      <w:r>
         <w:lastRenderedPageBreak/>
-        <w:t xml:space="preserve">    ErrorCode result = driver.Connect(InterfaceType::Serial, serialConfig);</w:t>
-      </w:r>
-    </w:p>
-    <w:p>
-      <w:pPr>
-        <w:rPr>
-          <w:lang w:val="en-US"/>
-        </w:rPr>
-      </w:pPr>
-    </w:p>
-    <w:p>
-      <w:r>
-        <w:rPr>
-          <w:lang w:val="en-US"/>
-        </w:rPr>
-        <w:t xml:space="preserve">    </w:t>
-      </w:r>
-      <w:r>
-        <w:rPr>
-          <w:bCs/>
-        </w:rPr>
-        <w:t>if</w:t>
-      </w:r>
-      <w:r>
-        <w:t xml:space="preserve"> (result == DRV_SUCCESS) {</w:t>
-      </w:r>
-    </w:p>
-    <w:p>
-      <w:r>
-        <w:t xml:space="preserve">        std::cout &lt;&lt; "Соединение установлено успешно!" &lt;&lt; std::endl;</w:t>
-      </w:r>
-    </w:p>
-    <w:p>
-      <w:r>
-        <w:t xml:space="preserve">    } </w:t>
-      </w:r>
-      <w:r>
-        <w:rPr>
-          <w:bCs/>
-        </w:rPr>
-        <w:t>else</w:t>
-      </w:r>
-      <w:r>
-        <w:t xml:space="preserve"> {</w:t>
-      </w:r>
-    </w:p>
-    <w:p>
-      <w:r>
-        <w:t xml:space="preserve">        std::cerr &lt;&lt; "Ошибка соединения: " &lt;&lt; result &lt;&lt; std::endl;</w:t>
-      </w:r>
-    </w:p>
-    <w:p>
-      <w:r>
-        <w:t xml:space="preserve">    }</w:t>
-      </w:r>
-    </w:p>
-    <w:p/>
-    <w:p>
-      <w:r>
-        <w:t xml:space="preserve">    </w:t>
-      </w:r>
-      <w:r>
-        <w:rPr>
-          <w:bCs/>
-        </w:rPr>
-        <w:t>return</w:t>
-      </w:r>
-      <w:r>
-        <w:t xml:space="preserve"> 0;</w:t>
-      </w:r>
-    </w:p>
-    <w:p>
-      <w:r>
-        <w:t>}</w:t>
-      </w:r>
-    </w:p>
-    <w:p>
-      <w:r>
-        <w:t>c++</w:t>
-      </w:r>
-    </w:p>
-    <w:p>
-      <w:r>
-        <w:rPr>
-          <w:bCs/>
-        </w:rPr>
-        <w:t>(Пример кода для EmbossCharacter или другой ключевой функции)</w:t>
-      </w:r>
-    </w:p>
-    <w:p>
-      <w:pPr>
-        <w:pStyle w:val="Heading2"/>
-      </w:pPr>
-      <w:bookmarkStart w:id="32" w:name="_Toc198558793"/>
-      <w:r>
-        <w:t>3.3. Процесс установки и настройки драйвера</w:t>
-      </w:r>
-      <w:bookmarkEnd w:id="32"/>
-    </w:p>
-    <w:p>
-      <w:r>
-        <w:t>В этом разделе описывается процесс установки и настройки разработанного драйвера в операционной системе.</w:t>
-      </w:r>
-    </w:p>
-    <w:p>
-      <w:pPr>
-        <w:pStyle w:val="Heading3"/>
-      </w:pPr>
-      <w:bookmarkStart w:id="33" w:name="_Toc198558794"/>
-      <w:r>
-        <w:t>3.3.1. Системные требования:</w:t>
-      </w:r>
-      <w:bookmarkEnd w:id="33"/>
-    </w:p>
-    <w:p>
-      <w:r>
-        <w:t>Операционная система: (Укажите поддерживаемые операционные системы)</w:t>
-      </w:r>
-    </w:p>
-    <w:p>
-      <w:r>
-        <w:t>Аппаратное обеспечение: (Укажите минимальные требования к аппаратному обеспечению)</w:t>
-      </w:r>
-    </w:p>
-    <w:p>
-      <w:r>
-        <w:t>Зависимости: (Укажите необходимые библиотеки или компоненты, которые должны быть установлены)</w:t>
-      </w:r>
-    </w:p>
-    <w:p>
-      <w:pPr>
-        <w:pStyle w:val="Heading3"/>
-      </w:pPr>
-      <w:bookmarkStart w:id="34" w:name="_Toc198558795"/>
-      <w:r>
-        <w:t>3.3.2. Порядок установки:</w:t>
-      </w:r>
-      <w:bookmarkEnd w:id="34"/>
-    </w:p>
-    <w:p>
-      <w:r>
-        <w:t>(Опишите шаги по установке драйвера. Например:</w:t>
-      </w:r>
-    </w:p>
-    <w:p>
-      <w:r>
-        <w:t>Запустите установочный файл setup.exe.</w:t>
-      </w:r>
-    </w:p>
-    <w:p>
-      <w:r>
-        <w:t>Следуйте инструкциям на экране.</w:t>
-      </w:r>
-    </w:p>
-    <w:p>
-      <w:r>
-        <w:t>Выберите каталог установки.</w:t>
-      </w:r>
-    </w:p>
-    <w:p>
-      <w:r>
-        <w:t>Подключите эмбоссер к компьютеру.</w:t>
-      </w:r>
-    </w:p>
-    <w:p>
-      <w:r>
-        <w:t>Операционная система должна автоматически обнаружить новое устройство и установить драйвер.</w:t>
-      </w:r>
-    </w:p>
-    <w:p>
-      <w:r>
-        <w:t>Если драйвер не устанавливается автоматически, укажите путь к каталогу с драйвером вручную через диспетчер устройств.</w:t>
-      </w:r>
-    </w:p>
-    <w:p>
-      <w:r>
-        <w:lastRenderedPageBreak/>
-        <w:t>)</w:t>
-      </w:r>
-    </w:p>
-    <w:p>
-      <w:pPr>
-        <w:pStyle w:val="Heading3"/>
-      </w:pPr>
-      <w:bookmarkStart w:id="35" w:name="_Toc198558796"/>
-      <w:r>
-        <w:t>3.3.3. Настройка драйвера:</w:t>
-      </w:r>
-      <w:bookmarkEnd w:id="35"/>
-    </w:p>
-    <w:p>
-      <w:r>
-        <w:t>(Опишите способы настройки драйвера. Например:</w:t>
-      </w:r>
-    </w:p>
-    <w:p>
-      <w:r>
-        <w:t>Настройка параметров соединения: Укажите COM-порт, скорость передачи данных или IP-адрес эмбоссера через графический интерфейс настройки (если таковой имеется), или через конфигурационный файл.</w:t>
-      </w:r>
-    </w:p>
-    <w:p>
-      <w:r>
-        <w:t>Настройка параметров инициализации: При необходимости, укажите параметры инициализации эмбоссера, специфичные для конкретной модели.</w:t>
-      </w:r>
-    </w:p>
-    <w:p>
-      <w:r>
-        <w:t>)</w:t>
-      </w:r>
-    </w:p>
-    <w:p>
-      <w:pPr>
-        <w:pStyle w:val="Heading2"/>
-      </w:pPr>
-      <w:bookmarkStart w:id="36" w:name="_Toc198558797"/>
-      <w:r>
         <w:t>3.4. Примеры использования драйвера</w:t>
       </w:r>
-      <w:bookmarkEnd w:id="36"/>
+      <w:bookmarkEnd w:id="37"/>
     </w:p>
     <w:p>
       <w:r>
@@ -11175,11 +11568,11 @@
       <w:pPr>
         <w:pStyle w:val="Heading3"/>
       </w:pPr>
-      <w:bookmarkStart w:id="37" w:name="_Toc198558798"/>
+      <w:bookmarkStart w:id="38" w:name="_Toc198558798"/>
       <w:r>
         <w:t>3.4.1. Установление соединения и получение статуса:</w:t>
       </w:r>
-      <w:bookmarkEnd w:id="37"/>
+      <w:bookmarkEnd w:id="38"/>
     </w:p>
     <w:p>
       <w:pPr>
@@ -11246,11 +11639,19 @@
           <w:lang w:val="en-US"/>
         </w:rPr>
       </w:pPr>
-      <w:r>
-        <w:rPr>
-          <w:lang w:val="en-US"/>
-        </w:rPr>
-        <w:t xml:space="preserve">int </w:t>
+      <w:proofErr w:type="gramStart"/>
+      <w:r>
+        <w:rPr>
+          <w:lang w:val="en-US"/>
+        </w:rPr>
+        <w:t>int</w:t>
+      </w:r>
+      <w:proofErr w:type="gramEnd"/>
+      <w:r>
+        <w:rPr>
+          <w:lang w:val="en-US"/>
+        </w:rPr>
+        <w:t xml:space="preserve"> </w:t>
       </w:r>
       <w:r>
         <w:rPr>
@@ -11335,7 +11736,21 @@
         <w:rPr>
           <w:lang w:val="en-US"/>
         </w:rPr>
-        <w:t xml:space="preserve">    ErrorCode result = driver.Connect(InterfaceType::Serial, serialConfig);</w:t>
+        <w:t xml:space="preserve">    ErrorCode result = </w:t>
+      </w:r>
+      <w:proofErr w:type="gramStart"/>
+      <w:r>
+        <w:rPr>
+          <w:lang w:val="en-US"/>
+        </w:rPr>
+        <w:t>driver.Connect(</w:t>
+      </w:r>
+      <w:proofErr w:type="gramEnd"/>
+      <w:r>
+        <w:rPr>
+          <w:lang w:val="en-US"/>
+        </w:rPr>
+        <w:t>InterfaceType::Serial, serialConfig);</w:t>
       </w:r>
     </w:p>
     <w:p>
@@ -11357,6 +11772,7 @@
         </w:rPr>
         <w:t xml:space="preserve">    </w:t>
       </w:r>
+      <w:proofErr w:type="gramStart"/>
       <w:r>
         <w:rPr>
           <w:bCs/>
@@ -11364,6 +11780,7 @@
         </w:rPr>
         <w:t>if</w:t>
       </w:r>
+      <w:proofErr w:type="gramEnd"/>
       <w:r>
         <w:rPr>
           <w:lang w:val="en-US"/>
@@ -11414,6 +11831,7 @@
         </w:rPr>
         <w:t xml:space="preserve">        </w:t>
       </w:r>
+      <w:proofErr w:type="gramStart"/>
       <w:r>
         <w:rPr>
           <w:bCs/>
@@ -11421,6 +11839,7 @@
         </w:rPr>
         <w:t>return</w:t>
       </w:r>
+      <w:proofErr w:type="gramEnd"/>
       <w:r>
         <w:rPr>
           <w:lang w:val="en-US"/>
@@ -11471,28 +11890,43 @@
         <w:rPr>
           <w:lang w:val="en-US"/>
         </w:rPr>
-        <w:t xml:space="preserve">    result = driver.GetStatus(status);</w:t>
-      </w:r>
-    </w:p>
-    <w:p>
-      <w:pPr>
-        <w:rPr>
-          <w:lang w:val="en-US"/>
-        </w:rPr>
-      </w:pPr>
-    </w:p>
-    <w:p>
-      <w:pPr>
-        <w:rPr>
-          <w:lang w:val="en-US"/>
-        </w:rPr>
-      </w:pPr>
-      <w:r>
-        <w:rPr>
-          <w:lang w:val="en-US"/>
-        </w:rPr>
         <w:t xml:space="preserve">    </w:t>
       </w:r>
+      <w:proofErr w:type="gramStart"/>
+      <w:r>
+        <w:rPr>
+          <w:lang w:val="en-US"/>
+        </w:rPr>
+        <w:t>result</w:t>
+      </w:r>
+      <w:proofErr w:type="gramEnd"/>
+      <w:r>
+        <w:rPr>
+          <w:lang w:val="en-US"/>
+        </w:rPr>
+        <w:t xml:space="preserve"> = driver.GetStatus(status);</w:t>
+      </w:r>
+    </w:p>
+    <w:p>
+      <w:pPr>
+        <w:rPr>
+          <w:lang w:val="en-US"/>
+        </w:rPr>
+      </w:pPr>
+    </w:p>
+    <w:p>
+      <w:pPr>
+        <w:rPr>
+          <w:lang w:val="en-US"/>
+        </w:rPr>
+      </w:pPr>
+      <w:r>
+        <w:rPr>
+          <w:lang w:val="en-US"/>
+        </w:rPr>
+        <w:t xml:space="preserve">    </w:t>
+      </w:r>
+      <w:proofErr w:type="gramStart"/>
       <w:r>
         <w:rPr>
           <w:bCs/>
@@ -11500,6 +11934,7 @@
         </w:rPr>
         <w:t>if</w:t>
       </w:r>
+      <w:proofErr w:type="gramEnd"/>
       <w:r>
         <w:rPr>
           <w:lang w:val="en-US"/>
@@ -11508,11 +11943,6 @@
       </w:r>
     </w:p>
     <w:p>
-      <w:pPr>
-        <w:rPr>
-          <w:lang w:val="en-US"/>
-        </w:rPr>
-      </w:pPr>
       <w:r>
         <w:rPr>
           <w:lang w:val="en-US"/>
@@ -11520,9 +11950,6 @@
         <w:t xml:space="preserve">        std</w:t>
       </w:r>
       <w:r>
-        <w:rPr>
-          <w:lang w:val="en-US"/>
-        </w:rPr>
         <w:t>::</w:t>
       </w:r>
       <w:r>
@@ -11532,36 +11959,24 @@
         <w:t>cerr</w:t>
       </w:r>
       <w:r>
-        <w:rPr>
-          <w:lang w:val="en-US"/>
-        </w:rPr>
         <w:t xml:space="preserve"> &lt;&lt; "</w:t>
       </w:r>
       <w:r>
         <w:t>Ошибка</w:t>
       </w:r>
       <w:r>
-        <w:rPr>
-          <w:lang w:val="en-US"/>
-        </w:rPr>
         <w:t xml:space="preserve"> </w:t>
       </w:r>
       <w:r>
         <w:t>получения</w:t>
       </w:r>
       <w:r>
-        <w:rPr>
-          <w:lang w:val="en-US"/>
-        </w:rPr>
         <w:t xml:space="preserve"> </w:t>
       </w:r>
       <w:r>
         <w:t>статуса</w:t>
       </w:r>
       <w:r>
-        <w:rPr>
-          <w:lang w:val="en-US"/>
-        </w:rPr>
         <w:t xml:space="preserve">: " &lt;&lt; </w:t>
       </w:r>
       <w:r>
@@ -11571,9 +11986,6 @@
         <w:t>result</w:t>
       </w:r>
       <w:r>
-        <w:rPr>
-          <w:lang w:val="en-US"/>
-        </w:rPr>
         <w:t xml:space="preserve"> &lt;&lt; </w:t>
       </w:r>
       <w:r>
@@ -11583,9 +11995,6 @@
         <w:t>std</w:t>
       </w:r>
       <w:r>
-        <w:rPr>
-          <w:lang w:val="en-US"/>
-        </w:rPr>
         <w:t>::</w:t>
       </w:r>
       <w:r>
@@ -11595,9 +12004,6 @@
         <w:t>endl</w:t>
       </w:r>
       <w:r>
-        <w:rPr>
-          <w:lang w:val="en-US"/>
-        </w:rPr>
         <w:t>;</w:t>
       </w:r>
     </w:p>
@@ -11608,16 +12014,21 @@
         </w:rPr>
       </w:pPr>
       <w:r>
-        <w:rPr>
-          <w:lang w:val="en-US"/>
-        </w:rPr>
         <w:t xml:space="preserve">        </w:t>
       </w:r>
-      <w:r>
-        <w:rPr>
-          <w:lang w:val="en-US"/>
-        </w:rPr>
-        <w:t>driver.Disconnect();</w:t>
+      <w:proofErr w:type="gramStart"/>
+      <w:r>
+        <w:rPr>
+          <w:lang w:val="en-US"/>
+        </w:rPr>
+        <w:t>driver.Disconnect(</w:t>
+      </w:r>
+      <w:proofErr w:type="gramEnd"/>
+      <w:r>
+        <w:rPr>
+          <w:lang w:val="en-US"/>
+        </w:rPr>
+        <w:t>);</w:t>
       </w:r>
     </w:p>
     <w:p>
@@ -11632,6 +12043,7 @@
         </w:rPr>
         <w:t xml:space="preserve">        </w:t>
       </w:r>
+      <w:proofErr w:type="gramStart"/>
       <w:r>
         <w:rPr>
           <w:bCs/>
@@ -11639,6 +12051,7 @@
         </w:rPr>
         <w:t>return</w:t>
       </w:r>
+      <w:proofErr w:type="gramEnd"/>
       <w:r>
         <w:rPr>
           <w:lang w:val="en-US"/>
@@ -11702,11 +12115,20 @@
         <w:rPr>
           <w:lang w:val="en-US"/>
         </w:rPr>
-        <w:t xml:space="preserve">    std::cout &lt;&lt; "  </w:t>
+        <w:lastRenderedPageBreak/>
+        <w:t xml:space="preserve">    std::cout &lt;&lt; </w:t>
+      </w:r>
+      <w:proofErr w:type="gramStart"/>
+      <w:r>
+        <w:rPr>
+          <w:lang w:val="en-US"/>
+        </w:rPr>
+        <w:t xml:space="preserve">"  </w:t>
       </w:r>
       <w:r>
         <w:t>Готов</w:t>
       </w:r>
+      <w:proofErr w:type="gramEnd"/>
       <w:r>
         <w:rPr>
           <w:lang w:val="en-US"/>
@@ -11735,11 +12157,19 @@
       <w:r>
         <w:t>Да</w:t>
       </w:r>
-      <w:r>
-        <w:rPr>
-          <w:lang w:val="en-US"/>
-        </w:rPr>
-        <w:t>" : "</w:t>
+      <w:proofErr w:type="gramStart"/>
+      <w:r>
+        <w:rPr>
+          <w:lang w:val="en-US"/>
+        </w:rPr>
+        <w:t>" :</w:t>
+      </w:r>
+      <w:proofErr w:type="gramEnd"/>
+      <w:r>
+        <w:rPr>
+          <w:lang w:val="en-US"/>
+        </w:rPr>
+        <w:t xml:space="preserve"> "</w:t>
       </w:r>
       <w:r>
         <w:t>Нет</w:t>
@@ -11768,16 +12198,30 @@
         <w:rPr>
           <w:lang w:val="en-US"/>
         </w:rPr>
-        <w:t xml:space="preserve">    driver.Disconnect();</w:t>
-      </w:r>
-    </w:p>
-    <w:p>
-      <w:r>
-        <w:rPr>
-          <w:lang w:val="en-US"/>
-        </w:rPr>
         <w:t xml:space="preserve">    </w:t>
       </w:r>
+      <w:proofErr w:type="gramStart"/>
+      <w:r>
+        <w:rPr>
+          <w:lang w:val="en-US"/>
+        </w:rPr>
+        <w:t>driver.Disconnect(</w:t>
+      </w:r>
+      <w:proofErr w:type="gramEnd"/>
+      <w:r>
+        <w:rPr>
+          <w:lang w:val="en-US"/>
+        </w:rPr>
+        <w:t>);</w:t>
+      </w:r>
+    </w:p>
+    <w:p>
+      <w:r>
+        <w:rPr>
+          <w:lang w:val="en-US"/>
+        </w:rPr>
+        <w:t xml:space="preserve">    </w:t>
+      </w:r>
       <w:r>
         <w:rPr>
           <w:bCs/>
@@ -11802,11 +12246,11 @@
       <w:pPr>
         <w:pStyle w:val="Heading2"/>
       </w:pPr>
-      <w:bookmarkStart w:id="38" w:name="_Toc198558799"/>
+      <w:bookmarkStart w:id="39" w:name="_Toc198558799"/>
       <w:r>
         <w:t>3.4.2. Загрузка карты и эмбоссирование символа:</w:t>
       </w:r>
-      <w:bookmarkEnd w:id="38"/>
+      <w:bookmarkEnd w:id="39"/>
     </w:p>
     <w:p>
       <w:r>
@@ -11828,6 +12272,7 @@
       <w:r>
         <w:t xml:space="preserve">    </w:t>
       </w:r>
+      <w:proofErr w:type="gramStart"/>
       <w:r>
         <w:rPr>
           <w:bCs/>
@@ -11835,6 +12280,7 @@
         </w:rPr>
         <w:t>if</w:t>
       </w:r>
+      <w:proofErr w:type="gramEnd"/>
       <w:r>
         <w:rPr>
           <w:lang w:val="en-US"/>
@@ -11894,11 +12340,19 @@
         </w:rPr>
         <w:t xml:space="preserve">        </w:t>
       </w:r>
-      <w:r>
-        <w:rPr>
-          <w:lang w:val="en-US"/>
-        </w:rPr>
-        <w:t>driver.Disconnect();</w:t>
+      <w:proofErr w:type="gramStart"/>
+      <w:r>
+        <w:rPr>
+          <w:lang w:val="en-US"/>
+        </w:rPr>
+        <w:t>driver.Disconnect(</w:t>
+      </w:r>
+      <w:proofErr w:type="gramEnd"/>
+      <w:r>
+        <w:rPr>
+          <w:lang w:val="en-US"/>
+        </w:rPr>
+        <w:t>);</w:t>
       </w:r>
     </w:p>
     <w:p>
@@ -11913,6 +12367,7 @@
         </w:rPr>
         <w:t xml:space="preserve">        </w:t>
       </w:r>
+      <w:proofErr w:type="gramStart"/>
       <w:r>
         <w:rPr>
           <w:bCs/>
@@ -11920,6 +12375,7 @@
         </w:rPr>
         <w:t>return</w:t>
       </w:r>
+      <w:proofErr w:type="gramEnd"/>
       <w:r>
         <w:rPr>
           <w:lang w:val="en-US"/>
@@ -12003,201 +12459,252 @@
         <w:rPr>
           <w:lang w:val="en-US"/>
         </w:rPr>
+        <w:t xml:space="preserve">    </w:t>
+      </w:r>
+      <w:proofErr w:type="gramStart"/>
+      <w:r>
+        <w:rPr>
+          <w:lang w:val="en-US"/>
+        </w:rPr>
+        <w:t>result</w:t>
+      </w:r>
+      <w:proofErr w:type="gramEnd"/>
+      <w:r>
+        <w:rPr>
+          <w:lang w:val="en-US"/>
+        </w:rPr>
+        <w:t xml:space="preserve"> = driver.EmbossCharacter('A', position);</w:t>
+      </w:r>
+    </w:p>
+    <w:p>
+      <w:pPr>
+        <w:rPr>
+          <w:lang w:val="en-US"/>
+        </w:rPr>
+      </w:pPr>
+      <w:r>
+        <w:rPr>
+          <w:lang w:val="en-US"/>
+        </w:rPr>
+        <w:t xml:space="preserve">    </w:t>
+      </w:r>
+      <w:proofErr w:type="gramStart"/>
+      <w:r>
+        <w:rPr>
+          <w:bCs/>
+          <w:lang w:val="en-US"/>
+        </w:rPr>
+        <w:t>if</w:t>
+      </w:r>
+      <w:proofErr w:type="gramEnd"/>
+      <w:r>
+        <w:rPr>
+          <w:lang w:val="en-US"/>
+        </w:rPr>
+        <w:t xml:space="preserve"> (result != DRV_SUCCESS) {</w:t>
+      </w:r>
+    </w:p>
+    <w:p>
+      <w:pPr>
+        <w:rPr>
+          <w:lang w:val="en-US"/>
+        </w:rPr>
+      </w:pPr>
+      <w:r>
+        <w:rPr>
+          <w:lang w:val="en-US"/>
+        </w:rPr>
+        <w:t xml:space="preserve">        std::cerr &lt;&lt; "</w:t>
+      </w:r>
+      <w:r>
+        <w:t>Ошибка</w:t>
+      </w:r>
+      <w:r>
+        <w:rPr>
+          <w:lang w:val="en-US"/>
+        </w:rPr>
+        <w:t xml:space="preserve"> </w:t>
+      </w:r>
+      <w:r>
+        <w:t>эмбоссирования</w:t>
+      </w:r>
+      <w:r>
+        <w:rPr>
+          <w:lang w:val="en-US"/>
+        </w:rPr>
+        <w:t>: " &lt;&lt; result &lt;&lt; std::endl;</w:t>
+      </w:r>
+    </w:p>
+    <w:p>
+      <w:pPr>
+        <w:rPr>
+          <w:lang w:val="en-US"/>
+        </w:rPr>
+      </w:pPr>
+      <w:r>
+        <w:rPr>
+          <w:lang w:val="en-US"/>
+        </w:rPr>
+        <w:t xml:space="preserve">        </w:t>
+      </w:r>
+      <w:proofErr w:type="gramStart"/>
+      <w:r>
+        <w:rPr>
+          <w:lang w:val="en-US"/>
+        </w:rPr>
+        <w:t>driver.EjectCard(</w:t>
+      </w:r>
+      <w:proofErr w:type="gramEnd"/>
+      <w:r>
+        <w:rPr>
+          <w:lang w:val="en-US"/>
+        </w:rPr>
+        <w:t>);</w:t>
+      </w:r>
+    </w:p>
+    <w:p>
+      <w:pPr>
+        <w:rPr>
+          <w:lang w:val="en-US"/>
+        </w:rPr>
+      </w:pPr>
+      <w:r>
+        <w:rPr>
+          <w:lang w:val="en-US"/>
+        </w:rPr>
+        <w:t xml:space="preserve">        </w:t>
+      </w:r>
+      <w:proofErr w:type="gramStart"/>
+      <w:r>
+        <w:rPr>
+          <w:lang w:val="en-US"/>
+        </w:rPr>
+        <w:t>driver.Disconnect(</w:t>
+      </w:r>
+      <w:proofErr w:type="gramEnd"/>
+      <w:r>
+        <w:rPr>
+          <w:lang w:val="en-US"/>
+        </w:rPr>
+        <w:t>);</w:t>
+      </w:r>
+    </w:p>
+    <w:p>
+      <w:pPr>
+        <w:rPr>
+          <w:lang w:val="en-US"/>
+        </w:rPr>
+      </w:pPr>
+      <w:r>
+        <w:rPr>
+          <w:lang w:val="en-US"/>
+        </w:rPr>
+        <w:t xml:space="preserve">        </w:t>
+      </w:r>
+      <w:proofErr w:type="gramStart"/>
+      <w:r>
+        <w:rPr>
+          <w:bCs/>
+          <w:lang w:val="en-US"/>
+        </w:rPr>
+        <w:t>return</w:t>
+      </w:r>
+      <w:proofErr w:type="gramEnd"/>
+      <w:r>
+        <w:rPr>
+          <w:lang w:val="en-US"/>
+        </w:rPr>
+        <w:t xml:space="preserve"> 1;</w:t>
+      </w:r>
+    </w:p>
+    <w:p>
+      <w:r>
+        <w:rPr>
+          <w:lang w:val="en-US"/>
+        </w:rPr>
+        <w:t xml:space="preserve">    </w:t>
+      </w:r>
+      <w:r>
+        <w:t>}</w:t>
+      </w:r>
+    </w:p>
+    <w:p/>
+    <w:p>
+      <w:r>
         <w:lastRenderedPageBreak/>
-        <w:t xml:space="preserve">    result = driver.EmbossCharacter('A', position);</w:t>
-      </w:r>
-    </w:p>
-    <w:p>
-      <w:pPr>
-        <w:rPr>
-          <w:lang w:val="en-US"/>
-        </w:rPr>
-      </w:pPr>
-      <w:r>
-        <w:rPr>
-          <w:lang w:val="en-US"/>
-        </w:rPr>
-        <w:t xml:space="preserve">    </w:t>
-      </w:r>
+        <w:t xml:space="preserve">    // ... (Код для выгрузки карты и завершения соединения) ...</w:t>
+      </w:r>
+    </w:p>
+    <w:p>
+      <w:r>
+        <w:t>c++</w:t>
+      </w:r>
+    </w:p>
+    <w:p>
       <w:r>
         <w:rPr>
           <w:bCs/>
-          <w:lang w:val="en-US"/>
-        </w:rPr>
-        <w:t>if</w:t>
-      </w:r>
-      <w:r>
-        <w:rPr>
-          <w:lang w:val="en-US"/>
-        </w:rPr>
-        <w:t xml:space="preserve"> (result != DRV_SUCCESS) {</w:t>
-      </w:r>
-    </w:p>
-    <w:p>
-      <w:pPr>
-        <w:rPr>
-          <w:lang w:val="en-US"/>
-        </w:rPr>
-      </w:pPr>
-      <w:r>
-        <w:rPr>
-          <w:lang w:val="en-US"/>
-        </w:rPr>
-        <w:t xml:space="preserve">        std::cerr &lt;&lt; "</w:t>
-      </w:r>
-      <w:r>
-        <w:t>Ошибка</w:t>
-      </w:r>
-      <w:r>
-        <w:rPr>
-          <w:lang w:val="en-US"/>
-        </w:rPr>
-        <w:t xml:space="preserve"> </w:t>
-      </w:r>
-      <w:r>
-        <w:t>эмбоссирования</w:t>
-      </w:r>
-      <w:r>
-        <w:rPr>
-          <w:lang w:val="en-US"/>
-        </w:rPr>
-        <w:t>: " &lt;&lt; result &lt;&lt; std::endl;</w:t>
-      </w:r>
-    </w:p>
-    <w:p>
-      <w:pPr>
-        <w:rPr>
-          <w:lang w:val="en-US"/>
-        </w:rPr>
-      </w:pPr>
-      <w:r>
-        <w:rPr>
-          <w:lang w:val="en-US"/>
-        </w:rPr>
-        <w:t xml:space="preserve">        driver.EjectCard();</w:t>
-      </w:r>
-    </w:p>
-    <w:p>
-      <w:pPr>
-        <w:rPr>
-          <w:lang w:val="en-US"/>
-        </w:rPr>
-      </w:pPr>
-      <w:r>
-        <w:rPr>
-          <w:lang w:val="en-US"/>
-        </w:rPr>
-        <w:t xml:space="preserve">        driver.Disconnect();</w:t>
-      </w:r>
-    </w:p>
-    <w:p>
-      <w:pPr>
-        <w:rPr>
-          <w:lang w:val="en-US"/>
-        </w:rPr>
-      </w:pPr>
-      <w:r>
-        <w:rPr>
-          <w:lang w:val="en-US"/>
-        </w:rPr>
-        <w:t xml:space="preserve">        </w:t>
-      </w:r>
+        </w:rPr>
+        <w:t>(Добавьте другие примеры использования для ключевых функций)</w:t>
+      </w:r>
+    </w:p>
+    <w:p>
+      <w:pPr>
+        <w:pStyle w:val="Heading2"/>
+      </w:pPr>
+      <w:bookmarkStart w:id="40" w:name="_Toc198558800"/>
+      <w:r>
+        <w:t>3.5. Обработка ошибок</w:t>
+      </w:r>
+      <w:bookmarkEnd w:id="40"/>
+    </w:p>
+    <w:p>
+      <w:r>
+        <w:t>(Опишите, как драйвер сообщает об ошибках, какие коды ошибок используются, и как вызывающее приложение должно обрабатывать ошибки.)</w:t>
+      </w:r>
+    </w:p>
+    <w:p>
+      <w:r>
+        <w:t>3.5.1. Коды ошибок:</w:t>
+      </w:r>
+    </w:p>
+    <w:p>
+      <w:r>
+        <w:t>(Приведите таблицу с кодами ошибок и их описанием)</w:t>
+      </w:r>
+    </w:p>
+    <w:p>
       <w:r>
         <w:rPr>
           <w:bCs/>
-          <w:lang w:val="en-US"/>
-        </w:rPr>
-        <w:t>return</w:t>
-      </w:r>
-      <w:r>
-        <w:rPr>
-          <w:lang w:val="en-US"/>
-        </w:rPr>
-        <w:t xml:space="preserve"> 1;</w:t>
-      </w:r>
-    </w:p>
-    <w:p>
-      <w:r>
-        <w:rPr>
-          <w:lang w:val="en-US"/>
-        </w:rPr>
-        <w:t xml:space="preserve">    </w:t>
-      </w:r>
-      <w:r>
-        <w:t>}</w:t>
-      </w:r>
-    </w:p>
-    <w:p/>
-    <w:p>
-      <w:r>
-        <w:t xml:space="preserve">    // ... (Код для выгрузки карты и завершения соединения) ...</w:t>
-      </w:r>
-    </w:p>
-    <w:p>
-      <w:r>
-        <w:t>c++</w:t>
-      </w:r>
-    </w:p>
-    <w:p>
-      <w:r>
-        <w:rPr>
-          <w:bCs/>
-        </w:rPr>
-        <w:t>(Добавьте другие примеры использования для ключевых функций)</w:t>
+        </w:rPr>
+        <w:t>3.5.2. Функция обратного вызова (Callback):</w:t>
+      </w:r>
+    </w:p>
+    <w:p>
+      <w:r>
+        <w:t>(Опишите, как можно использовать функцию обратного вызова для асинхронной обработки ошибок)</w:t>
       </w:r>
     </w:p>
     <w:p>
       <w:pPr>
         <w:pStyle w:val="Heading2"/>
       </w:pPr>
-      <w:bookmarkStart w:id="39" w:name="_Toc198558800"/>
-      <w:r>
-        <w:t>3.5. Обработка ошибок</w:t>
-      </w:r>
-      <w:bookmarkEnd w:id="39"/>
-    </w:p>
-    <w:p>
-      <w:r>
-        <w:t>(Опишите, как драйвер сообщает об ошибках, какие коды ошибок используются, и как вызывающее приложение должно обрабатывать ошибки.)</w:t>
-      </w:r>
-    </w:p>
-    <w:p>
-      <w:r>
-        <w:t>3.5.1. Коды ошибок:</w:t>
-      </w:r>
-    </w:p>
-    <w:p>
-      <w:r>
-        <w:t>(Приведите таблицу с кодами ошибок и их описанием)</w:t>
-      </w:r>
-    </w:p>
-    <w:p>
-      <w:r>
-        <w:rPr>
-          <w:bCs/>
-        </w:rPr>
-        <w:t>3.5.2. Функция обратного вызова (Callback):</w:t>
-      </w:r>
-    </w:p>
-    <w:p>
-      <w:r>
-        <w:t>(Опишите, как можно использовать функцию обратного вызова для асинхронной обработки ошибок)</w:t>
+      <w:bookmarkStart w:id="41" w:name="_Toc198558801"/>
+      <w:r>
+        <w:t>3.6. Заключение</w:t>
+      </w:r>
+      <w:bookmarkEnd w:id="41"/>
+    </w:p>
+    <w:p>
+      <w:r>
+        <w:t>В этой главе было в своих приложениях. В следующей главе будут представлены результаты тестирования драйвера и оценка его производительности.</w:t>
       </w:r>
     </w:p>
     <w:p>
       <w:pPr>
         <w:pStyle w:val="Heading2"/>
       </w:pPr>
-      <w:bookmarkStart w:id="40" w:name="_Toc198558801"/>
-      <w:r>
-        <w:t>3.6. Заключение</w:t>
-      </w:r>
-      <w:bookmarkEnd w:id="40"/>
-    </w:p>
-    <w:p>
-      <w:r>
-        <w:t>В этой главе было в своих приложениях. В следующей главе будут представлены результаты тестирования драйвера и оценка его производительности.</w:t>
-      </w:r>
     </w:p>
     <w:p>
       <w:pPr>
@@ -12208,16 +12715,11 @@
       <w:pPr>
         <w:pStyle w:val="Heading2"/>
       </w:pPr>
-    </w:p>
-    <w:p>
-      <w:pPr>
-        <w:pStyle w:val="Heading2"/>
-      </w:pPr>
-      <w:bookmarkStart w:id="41" w:name="_Toc198558802"/>
+      <w:bookmarkStart w:id="42" w:name="_Toc198558802"/>
       <w:r>
         <w:t>3.1 Качественный анализ разработанного драйвера в тестовой среде</w:t>
       </w:r>
-      <w:bookmarkEnd w:id="41"/>
+      <w:bookmarkEnd w:id="42"/>
     </w:p>
     <w:p>
       <w:r>
@@ -12250,7 +12752,6 @@
     </w:p>
     <w:p>
       <w:r>
-        <w:lastRenderedPageBreak/>
         <w:t xml:space="preserve">В логах обработки нас интересует только раздел, посвященный логам модуля </w:t>
       </w:r>
       <w:r>
@@ -12277,11 +12778,11 @@
           <w:numId w:val="4"/>
         </w:numPr>
       </w:pPr>
-      <w:bookmarkStart w:id="42" w:name="_Toc198558803"/>
+      <w:bookmarkStart w:id="43" w:name="_Toc198558803"/>
       <w:r>
         <w:t>Передача драйвера клиентам для тестирования</w:t>
       </w:r>
-      <w:bookmarkEnd w:id="42"/>
+      <w:bookmarkEnd w:id="43"/>
     </w:p>
     <w:p>
       <w:r>
@@ -12298,11 +12799,12 @@
       <w:pPr>
         <w:pStyle w:val="Heading3"/>
       </w:pPr>
-      <w:bookmarkStart w:id="43" w:name="_Toc198558804"/>
-      <w:r>
+      <w:bookmarkStart w:id="44" w:name="_Toc198558804"/>
+      <w:r>
+        <w:lastRenderedPageBreak/>
         <w:t>2.3.6. Дополнительные инструменты</w:t>
       </w:r>
-      <w:bookmarkEnd w:id="43"/>
+      <w:bookmarkEnd w:id="44"/>
     </w:p>
     <w:p>
       <w:r>
@@ -12319,14 +12821,14 @@
       <w:pPr>
         <w:pStyle w:val="Heading2"/>
       </w:pPr>
-      <w:bookmarkStart w:id="44" w:name="_Toc198558805"/>
+      <w:bookmarkStart w:id="45" w:name="_Toc198558805"/>
       <w:r>
         <w:t xml:space="preserve">2.1 </w:t>
       </w:r>
       <w:r>
         <w:t>Анализ имеющихся средств разработки драйверов</w:t>
       </w:r>
-      <w:bookmarkEnd w:id="44"/>
+      <w:bookmarkEnd w:id="45"/>
     </w:p>
     <w:p>
       <w:pPr>
@@ -12409,7 +12911,6 @@
         <w:ind w:firstLine="426"/>
       </w:pPr>
       <w:r>
-        <w:lastRenderedPageBreak/>
         <w:t>При создании программного продукта Дизайнер предлагает удобный интерфейс, множество встроенных средств тестирования, а также большой набор встроенных объектов. Все объекты внутри представленной среды разработки можно разделить на несколько категорий:</w:t>
       </w:r>
     </w:p>
@@ -12467,12 +12968,12 @@
       <w:pPr>
         <w:pStyle w:val="Heading2"/>
       </w:pPr>
-      <w:bookmarkStart w:id="45" w:name="_Toc198558806"/>
+      <w:bookmarkStart w:id="46" w:name="_Toc198558806"/>
       <w:r>
         <w:lastRenderedPageBreak/>
         <w:t>2.2 Разработка драйвера взаимодействия с эмбоссером</w:t>
       </w:r>
-      <w:bookmarkEnd w:id="45"/>
+      <w:bookmarkEnd w:id="46"/>
     </w:p>
     <w:p>
       <w:pPr>
@@ -12565,11 +13066,11 @@
       <w:pPr>
         <w:pStyle w:val="Heading2"/>
       </w:pPr>
-      <w:bookmarkStart w:id="46" w:name="_Toc198558807"/>
+      <w:bookmarkStart w:id="47" w:name="_Toc198558807"/>
       <w:r>
         <w:t>2.3 Подключение драйвера в приложение</w:t>
       </w:r>
-      <w:bookmarkEnd w:id="46"/>
+      <w:bookmarkEnd w:id="47"/>
     </w:p>
     <w:p>
       <w:r>
@@ -12698,12 +13199,12 @@
       <w:pPr>
         <w:pStyle w:val="Heading1"/>
       </w:pPr>
-      <w:bookmarkStart w:id="47" w:name="_Toc198558808"/>
+      <w:bookmarkStart w:id="48" w:name="_Toc198558808"/>
       <w:r>
         <w:lastRenderedPageBreak/>
         <w:t>Заключение</w:t>
       </w:r>
-      <w:bookmarkEnd w:id="47"/>
+      <w:bookmarkEnd w:id="48"/>
     </w:p>
     <w:p>
       <w:pPr>
@@ -12719,11 +13220,11 @@
       <w:pPr>
         <w:pStyle w:val="Heading1"/>
       </w:pPr>
-      <w:bookmarkStart w:id="48" w:name="_Toc198558809"/>
+      <w:bookmarkStart w:id="49" w:name="_Toc198558809"/>
       <w:r>
         <w:t>Список используемой литературы</w:t>
       </w:r>
-      <w:bookmarkEnd w:id="48"/>
+      <w:bookmarkEnd w:id="49"/>
     </w:p>
     <w:p>
       <w:pPr>
@@ -12739,11 +13240,11 @@
       <w:pPr>
         <w:pStyle w:val="Heading1"/>
       </w:pPr>
-      <w:bookmarkStart w:id="49" w:name="_Toc198558810"/>
+      <w:bookmarkStart w:id="50" w:name="_Toc198558810"/>
       <w:r>
         <w:t>Приложения</w:t>
       </w:r>
-      <w:bookmarkEnd w:id="49"/>
+      <w:bookmarkEnd w:id="50"/>
     </w:p>
     <w:p>
       <w:pPr>
@@ -12768,7 +13269,7 @@
 </file>
 
 <file path=word/endnotes.xml><?xml version="1.0" encoding="utf-8"?>
-<w:endnotes xmlns:wpc="http://schemas.microsoft.com/office/word/2010/wordprocessingCanvas" xmlns:cx="http://schemas.microsoft.com/office/drawing/2014/chartex" xmlns:cx1="http://schemas.microsoft.com/office/drawing/2015/9/8/chartex" xmlns:cx2="http://schemas.microsoft.com/office/drawing/2015/10/21/chartex" xmlns:cx3="http://schemas.microsoft.com/office/drawing/2016/5/9/chartex" xmlns:cx4="http://schemas.microsoft.com/office/drawing/2016/5/10/chartex" xmlns:cx5="http://schemas.microsoft.com/office/drawing/2016/5/11/chartex" xmlns:cx6="http://schemas.microsoft.com/office/drawing/2016/5/12/chartex" xmlns:cx7="http://schemas.microsoft.com/office/drawing/2016/5/13/chartex" xmlns:cx8="http://schemas.microsoft.com/office/drawing/2016/5/14/chartex" xmlns:mc="http://schemas.openxmlformats.org/markup-compatibility/2006" xmlns:aink="http://schemas.microsoft.com/office/drawing/2016/ink" xmlns:am3d="http://schemas.microsoft.com/office/drawing/2017/model3d" xmlns:o="urn:schemas-microsoft-com:office:office" xmlns:oel="http://schemas.microsoft.com/office/2019/extlst" xmlns:r="http://schemas.openxmlformats.org/officeDocument/2006/relationships" xmlns:m="http://schemas.openxmlformats.org/officeDocument/2006/math" xmlns:v="urn:schemas-microsoft-com:vml" xmlns:wp14="http://schemas.microsoft.com/office/word/2010/wordprocessingDrawing" xmlns:wp="http://schemas.openxmlformats.org/drawingml/2006/wordprocessingDrawing" xmlns:w10="urn:schemas-microsoft-com:office:word" xmlns:w="http://schemas.openxmlformats.org/wordprocessingml/2006/main" xmlns:w14="http://schemas.microsoft.com/office/word/2010/wordml" xmlns:w15="http://schemas.microsoft.com/office/word/2012/wordml" xmlns:w16cex="http://schemas.microsoft.com/office/word/2018/wordml/cex" xmlns:w16cid="http://schemas.microsoft.com/office/word/2016/wordml/cid" xmlns:w16="http://schemas.microsoft.com/office/word/2018/wordml" xmlns:w16du="http://schemas.microsoft.com/office/word/2023/wordml/word16du" xmlns:w16sdtdh="http://schemas.microsoft.com/office/word/2020/wordml/sdtdatahash" xmlns:w16sdtfl="http://schemas.microsoft.com/office/word/2024/wordml/sdtformatlock" xmlns:w16se="http://schemas.microsoft.com/office/word/2015/wordml/symex" xmlns:wpg="http://schemas.microsoft.com/office/word/2010/wordprocessingGroup" xmlns:wpi="http://schemas.microsoft.com/office/word/2010/wordprocessingInk" xmlns:wne="http://schemas.microsoft.com/office/word/2006/wordml" xmlns:wps="http://schemas.microsoft.com/office/word/2010/wordprocessingShape" mc:Ignorable="w14 w15 w16se w16cid w16 w16cex w16sdtdh w16sdtfl w16du wp14">
+<w:endnotes xmlns:wpc="http://schemas.microsoft.com/office/word/2010/wordprocessingCanvas" xmlns:cx="http://schemas.microsoft.com/office/drawing/2014/chartex" xmlns:cx1="http://schemas.microsoft.com/office/drawing/2015/9/8/chartex" xmlns:mc="http://schemas.openxmlformats.org/markup-compatibility/2006" xmlns:o="urn:schemas-microsoft-com:office:office" xmlns:r="http://schemas.openxmlformats.org/officeDocument/2006/relationships" xmlns:m="http://schemas.openxmlformats.org/officeDocument/2006/math" xmlns:v="urn:schemas-microsoft-com:vml" xmlns:wp14="http://schemas.microsoft.com/office/word/2010/wordprocessingDrawing" xmlns:wp="http://schemas.openxmlformats.org/drawingml/2006/wordprocessingDrawing" xmlns:w10="urn:schemas-microsoft-com:office:word" xmlns:w="http://schemas.openxmlformats.org/wordprocessingml/2006/main" xmlns:w14="http://schemas.microsoft.com/office/word/2010/wordml" xmlns:w15="http://schemas.microsoft.com/office/word/2012/wordml" xmlns:w16se="http://schemas.microsoft.com/office/word/2015/wordml/symex" xmlns:wpg="http://schemas.microsoft.com/office/word/2010/wordprocessingGroup" xmlns:wpi="http://schemas.microsoft.com/office/word/2010/wordprocessingInk" xmlns:wne="http://schemas.microsoft.com/office/word/2006/wordml" xmlns:wps="http://schemas.microsoft.com/office/word/2010/wordprocessingShape" mc:Ignorable="w14 w15 w16se wp14">
   <w:endnote w:type="separator" w:id="-1">
     <w:p>
       <w:pPr>
@@ -12793,7 +13294,7 @@
 </file>
 
 <file path=word/footer1.xml><?xml version="1.0" encoding="utf-8"?>
-<w:ftr xmlns:wpc="http://schemas.microsoft.com/office/word/2010/wordprocessingCanvas" xmlns:cx="http://schemas.microsoft.com/office/drawing/2014/chartex" xmlns:cx1="http://schemas.microsoft.com/office/drawing/2015/9/8/chartex" xmlns:cx2="http://schemas.microsoft.com/office/drawing/2015/10/21/chartex" xmlns:cx3="http://schemas.microsoft.com/office/drawing/2016/5/9/chartex" xmlns:cx4="http://schemas.microsoft.com/office/drawing/2016/5/10/chartex" xmlns:cx5="http://schemas.microsoft.com/office/drawing/2016/5/11/chartex" xmlns:cx6="http://schemas.microsoft.com/office/drawing/2016/5/12/chartex" xmlns:cx7="http://schemas.microsoft.com/office/drawing/2016/5/13/chartex" xmlns:cx8="http://schemas.microsoft.com/office/drawing/2016/5/14/chartex" xmlns:mc="http://schemas.openxmlformats.org/markup-compatibility/2006" xmlns:aink="http://schemas.microsoft.com/office/drawing/2016/ink" xmlns:am3d="http://schemas.microsoft.com/office/drawing/2017/model3d" xmlns:o="urn:schemas-microsoft-com:office:office" xmlns:oel="http://schemas.microsoft.com/office/2019/extlst" xmlns:r="http://schemas.openxmlformats.org/officeDocument/2006/relationships" xmlns:m="http://schemas.openxmlformats.org/officeDocument/2006/math" xmlns:v="urn:schemas-microsoft-com:vml" xmlns:wp14="http://schemas.microsoft.com/office/word/2010/wordprocessingDrawing" xmlns:wp="http://schemas.openxmlformats.org/drawingml/2006/wordprocessingDrawing" xmlns:w10="urn:schemas-microsoft-com:office:word" xmlns:w="http://schemas.openxmlformats.org/wordprocessingml/2006/main" xmlns:w14="http://schemas.microsoft.com/office/word/2010/wordml" xmlns:w15="http://schemas.microsoft.com/office/word/2012/wordml" xmlns:w16cex="http://schemas.microsoft.com/office/word/2018/wordml/cex" xmlns:w16cid="http://schemas.microsoft.com/office/word/2016/wordml/cid" xmlns:w16="http://schemas.microsoft.com/office/word/2018/wordml" xmlns:w16du="http://schemas.microsoft.com/office/word/2023/wordml/word16du" xmlns:w16sdtdh="http://schemas.microsoft.com/office/word/2020/wordml/sdtdatahash" xmlns:w16sdtfl="http://schemas.microsoft.com/office/word/2024/wordml/sdtformatlock" xmlns:w16se="http://schemas.microsoft.com/office/word/2015/wordml/symex" xmlns:wpg="http://schemas.microsoft.com/office/word/2010/wordprocessingGroup" xmlns:wpi="http://schemas.microsoft.com/office/word/2010/wordprocessingInk" xmlns:wne="http://schemas.microsoft.com/office/word/2006/wordml" xmlns:wps="http://schemas.microsoft.com/office/word/2010/wordprocessingShape" mc:Ignorable="w14 w15 w16se w16cid w16 w16cex w16sdtdh w16sdtfl w16du wp14">
+<w:ftr xmlns:wpc="http://schemas.microsoft.com/office/word/2010/wordprocessingCanvas" xmlns:cx="http://schemas.microsoft.com/office/drawing/2014/chartex" xmlns:cx1="http://schemas.microsoft.com/office/drawing/2015/9/8/chartex" xmlns:mc="http://schemas.openxmlformats.org/markup-compatibility/2006" xmlns:o="urn:schemas-microsoft-com:office:office" xmlns:r="http://schemas.openxmlformats.org/officeDocument/2006/relationships" xmlns:m="http://schemas.openxmlformats.org/officeDocument/2006/math" xmlns:v="urn:schemas-microsoft-com:vml" xmlns:wp14="http://schemas.microsoft.com/office/word/2010/wordprocessingDrawing" xmlns:wp="http://schemas.openxmlformats.org/drawingml/2006/wordprocessingDrawing" xmlns:w10="urn:schemas-microsoft-com:office:word" xmlns:w="http://schemas.openxmlformats.org/wordprocessingml/2006/main" xmlns:w14="http://schemas.microsoft.com/office/word/2010/wordml" xmlns:w15="http://schemas.microsoft.com/office/word/2012/wordml" xmlns:w16se="http://schemas.microsoft.com/office/word/2015/wordml/symex" xmlns:wpg="http://schemas.microsoft.com/office/word/2010/wordprocessingGroup" xmlns:wpi="http://schemas.microsoft.com/office/word/2010/wordprocessingInk" xmlns:wne="http://schemas.microsoft.com/office/word/2006/wordml" xmlns:wps="http://schemas.microsoft.com/office/word/2010/wordprocessingShape" mc:Ignorable="w14 w15 w16se wp14">
   <w:sdt>
     <w:sdtPr>
       <w:id w:val="-384414388"/>
@@ -12821,7 +13322,7 @@
           <w:rPr>
             <w:noProof/>
           </w:rPr>
-          <w:t>39</w:t>
+          <w:t>34</w:t>
         </w:r>
         <w:r>
           <w:fldChar w:fldCharType="end"/>
@@ -12838,7 +13339,7 @@
 </file>
 
 <file path=word/footnotes.xml><?xml version="1.0" encoding="utf-8"?>
-<w:footnotes xmlns:wpc="http://schemas.microsoft.com/office/word/2010/wordprocessingCanvas" xmlns:cx="http://schemas.microsoft.com/office/drawing/2014/chartex" xmlns:cx1="http://schemas.microsoft.com/office/drawing/2015/9/8/chartex" xmlns:cx2="http://schemas.microsoft.com/office/drawing/2015/10/21/chartex" xmlns:cx3="http://schemas.microsoft.com/office/drawing/2016/5/9/chartex" xmlns:cx4="http://schemas.microsoft.com/office/drawing/2016/5/10/chartex" xmlns:cx5="http://schemas.microsoft.com/office/drawing/2016/5/11/chartex" xmlns:cx6="http://schemas.microsoft.com/office/drawing/2016/5/12/chartex" xmlns:cx7="http://schemas.microsoft.com/office/drawing/2016/5/13/chartex" xmlns:cx8="http://schemas.microsoft.com/office/drawing/2016/5/14/chartex" xmlns:mc="http://schemas.openxmlformats.org/markup-compatibility/2006" xmlns:aink="http://schemas.microsoft.com/office/drawing/2016/ink" xmlns:am3d="http://schemas.microsoft.com/office/drawing/2017/model3d" xmlns:o="urn:schemas-microsoft-com:office:office" xmlns:oel="http://schemas.microsoft.com/office/2019/extlst" xmlns:r="http://schemas.openxmlformats.org/officeDocument/2006/relationships" xmlns:m="http://schemas.openxmlformats.org/officeDocument/2006/math" xmlns:v="urn:schemas-microsoft-com:vml" xmlns:wp14="http://schemas.microsoft.com/office/word/2010/wordprocessingDrawing" xmlns:wp="http://schemas.openxmlformats.org/drawingml/2006/wordprocessingDrawing" xmlns:w10="urn:schemas-microsoft-com:office:word" xmlns:w="http://schemas.openxmlformats.org/wordprocessingml/2006/main" xmlns:w14="http://schemas.microsoft.com/office/word/2010/wordml" xmlns:w15="http://schemas.microsoft.com/office/word/2012/wordml" xmlns:w16cex="http://schemas.microsoft.com/office/word/2018/wordml/cex" xmlns:w16cid="http://schemas.microsoft.com/office/word/2016/wordml/cid" xmlns:w16="http://schemas.microsoft.com/office/word/2018/wordml" xmlns:w16du="http://schemas.microsoft.com/office/word/2023/wordml/word16du" xmlns:w16sdtdh="http://schemas.microsoft.com/office/word/2020/wordml/sdtdatahash" xmlns:w16sdtfl="http://schemas.microsoft.com/office/word/2024/wordml/sdtformatlock" xmlns:w16se="http://schemas.microsoft.com/office/word/2015/wordml/symex" xmlns:wpg="http://schemas.microsoft.com/office/word/2010/wordprocessingGroup" xmlns:wpi="http://schemas.microsoft.com/office/word/2010/wordprocessingInk" xmlns:wne="http://schemas.microsoft.com/office/word/2006/wordml" xmlns:wps="http://schemas.microsoft.com/office/word/2010/wordprocessingShape" mc:Ignorable="w14 w15 w16se w16cid w16 w16cex w16sdtdh w16sdtfl w16du wp14">
+<w:footnotes xmlns:wpc="http://schemas.microsoft.com/office/word/2010/wordprocessingCanvas" xmlns:cx="http://schemas.microsoft.com/office/drawing/2014/chartex" xmlns:cx1="http://schemas.microsoft.com/office/drawing/2015/9/8/chartex" xmlns:mc="http://schemas.openxmlformats.org/markup-compatibility/2006" xmlns:o="urn:schemas-microsoft-com:office:office" xmlns:r="http://schemas.openxmlformats.org/officeDocument/2006/relationships" xmlns:m="http://schemas.openxmlformats.org/officeDocument/2006/math" xmlns:v="urn:schemas-microsoft-com:vml" xmlns:wp14="http://schemas.microsoft.com/office/word/2010/wordprocessingDrawing" xmlns:wp="http://schemas.openxmlformats.org/drawingml/2006/wordprocessingDrawing" xmlns:w10="urn:schemas-microsoft-com:office:word" xmlns:w="http://schemas.openxmlformats.org/wordprocessingml/2006/main" xmlns:w14="http://schemas.microsoft.com/office/word/2010/wordml" xmlns:w15="http://schemas.microsoft.com/office/word/2012/wordml" xmlns:w16se="http://schemas.microsoft.com/office/word/2015/wordml/symex" xmlns:wpg="http://schemas.microsoft.com/office/word/2010/wordprocessingGroup" xmlns:wpi="http://schemas.microsoft.com/office/word/2010/wordprocessingInk" xmlns:wne="http://schemas.microsoft.com/office/word/2006/wordml" xmlns:wps="http://schemas.microsoft.com/office/word/2010/wordprocessingShape" mc:Ignorable="w14 w15 w16se wp14">
   <w:footnote w:type="separator" w:id="-1">
     <w:p>
       <w:pPr>
@@ -12863,7 +13364,7 @@
 </file>
 
 <file path=word/numbering.xml><?xml version="1.0" encoding="utf-8"?>
-<w:numbering xmlns:wpc="http://schemas.microsoft.com/office/word/2010/wordprocessingCanvas" xmlns:cx="http://schemas.microsoft.com/office/drawing/2014/chartex" xmlns:cx1="http://schemas.microsoft.com/office/drawing/2015/9/8/chartex" xmlns:cx2="http://schemas.microsoft.com/office/drawing/2015/10/21/chartex" xmlns:cx3="http://schemas.microsoft.com/office/drawing/2016/5/9/chartex" xmlns:cx4="http://schemas.microsoft.com/office/drawing/2016/5/10/chartex" xmlns:cx5="http://schemas.microsoft.com/office/drawing/2016/5/11/chartex" xmlns:cx6="http://schemas.microsoft.com/office/drawing/2016/5/12/chartex" xmlns:cx7="http://schemas.microsoft.com/office/drawing/2016/5/13/chartex" xmlns:cx8="http://schemas.microsoft.com/office/drawing/2016/5/14/chartex" xmlns:mc="http://schemas.openxmlformats.org/markup-compatibility/2006" xmlns:aink="http://schemas.microsoft.com/office/drawing/2016/ink" xmlns:am3d="http://schemas.microsoft.com/office/drawing/2017/model3d" xmlns:o="urn:schemas-microsoft-com:office:office" xmlns:oel="http://schemas.microsoft.com/office/2019/extlst" xmlns:r="http://schemas.openxmlformats.org/officeDocument/2006/relationships" xmlns:m="http://schemas.openxmlformats.org/officeDocument/2006/math" xmlns:v="urn:schemas-microsoft-com:vml" xmlns:wp14="http://schemas.microsoft.com/office/word/2010/wordprocessingDrawing" xmlns:wp="http://schemas.openxmlformats.org/drawingml/2006/wordprocessingDrawing" xmlns:w10="urn:schemas-microsoft-com:office:word" xmlns:w="http://schemas.openxmlformats.org/wordprocessingml/2006/main" xmlns:w14="http://schemas.microsoft.com/office/word/2010/wordml" xmlns:w15="http://schemas.microsoft.com/office/word/2012/wordml" xmlns:w16cex="http://schemas.microsoft.com/office/word/2018/wordml/cex" xmlns:w16cid="http://schemas.microsoft.com/office/word/2016/wordml/cid" xmlns:w16="http://schemas.microsoft.com/office/word/2018/wordml" xmlns:w16du="http://schemas.microsoft.com/office/word/2023/wordml/word16du" xmlns:w16sdtdh="http://schemas.microsoft.com/office/word/2020/wordml/sdtdatahash" xmlns:w16sdtfl="http://schemas.microsoft.com/office/word/2024/wordml/sdtformatlock" xmlns:w16se="http://schemas.microsoft.com/office/word/2015/wordml/symex" xmlns:wpg="http://schemas.microsoft.com/office/word/2010/wordprocessingGroup" xmlns:wpi="http://schemas.microsoft.com/office/word/2010/wordprocessingInk" xmlns:wne="http://schemas.microsoft.com/office/word/2006/wordml" xmlns:wps="http://schemas.microsoft.com/office/word/2010/wordprocessingShape" mc:Ignorable="w14 w15 w16se w16cid w16 w16cex w16sdtdh w16sdtfl w16du wp14">
+<w:numbering xmlns:wpc="http://schemas.microsoft.com/office/word/2010/wordprocessingCanvas" xmlns:cx="http://schemas.microsoft.com/office/drawing/2014/chartex" xmlns:cx1="http://schemas.microsoft.com/office/drawing/2015/9/8/chartex" xmlns:mc="http://schemas.openxmlformats.org/markup-compatibility/2006" xmlns:o="urn:schemas-microsoft-com:office:office" xmlns:r="http://schemas.openxmlformats.org/officeDocument/2006/relationships" xmlns:m="http://schemas.openxmlformats.org/officeDocument/2006/math" xmlns:v="urn:schemas-microsoft-com:vml" xmlns:wp14="http://schemas.microsoft.com/office/word/2010/wordprocessingDrawing" xmlns:wp="http://schemas.openxmlformats.org/drawingml/2006/wordprocessingDrawing" xmlns:w10="urn:schemas-microsoft-com:office:word" xmlns:w="http://schemas.openxmlformats.org/wordprocessingml/2006/main" xmlns:w14="http://schemas.microsoft.com/office/word/2010/wordml" xmlns:w15="http://schemas.microsoft.com/office/word/2012/wordml" xmlns:w16se="http://schemas.microsoft.com/office/word/2015/wordml/symex" xmlns:wpg="http://schemas.microsoft.com/office/word/2010/wordprocessingGroup" xmlns:wpi="http://schemas.microsoft.com/office/word/2010/wordprocessingInk" xmlns:wne="http://schemas.microsoft.com/office/word/2006/wordml" xmlns:wps="http://schemas.microsoft.com/office/word/2010/wordprocessingShape" mc:Ignorable="w14 w15 w16se wp14">
   <w:abstractNum w:abstractNumId="0" w15:restartNumberingAfterBreak="0">
     <w:nsid w:val="07B7395C"/>
     <w:multiLevelType w:val="hybridMultilevel"/>
@@ -15132,6 +15633,119 @@
     </w:lvl>
   </w:abstractNum>
   <w:abstractNum w:abstractNumId="18" w15:restartNumberingAfterBreak="0">
+    <w:nsid w:val="6B641711"/>
+    <w:multiLevelType w:val="hybridMultilevel"/>
+    <w:tmpl w:val="5A4C9C80"/>
+    <w:lvl w:ilvl="0" w:tplc="04090001">
+      <w:start w:val="1"/>
+      <w:numFmt w:val="bullet"/>
+      <w:lvlText w:val=""/>
+      <w:lvlJc w:val="left"/>
+      <w:pPr>
+        <w:ind w:left="1145" w:hanging="360"/>
+      </w:pPr>
+      <w:rPr>
+        <w:rFonts w:ascii="Symbol" w:hAnsi="Symbol" w:hint="default"/>
+      </w:rPr>
+    </w:lvl>
+    <w:lvl w:ilvl="1" w:tplc="04090003" w:tentative="1">
+      <w:start w:val="1"/>
+      <w:numFmt w:val="bullet"/>
+      <w:lvlText w:val="o"/>
+      <w:lvlJc w:val="left"/>
+      <w:pPr>
+        <w:ind w:left="1865" w:hanging="360"/>
+      </w:pPr>
+      <w:rPr>
+        <w:rFonts w:ascii="Courier New" w:hAnsi="Courier New" w:cs="Courier New" w:hint="default"/>
+      </w:rPr>
+    </w:lvl>
+    <w:lvl w:ilvl="2" w:tplc="04090005" w:tentative="1">
+      <w:start w:val="1"/>
+      <w:numFmt w:val="bullet"/>
+      <w:lvlText w:val=""/>
+      <w:lvlJc w:val="left"/>
+      <w:pPr>
+        <w:ind w:left="2585" w:hanging="360"/>
+      </w:pPr>
+      <w:rPr>
+        <w:rFonts w:ascii="Wingdings" w:hAnsi="Wingdings" w:hint="default"/>
+      </w:rPr>
+    </w:lvl>
+    <w:lvl w:ilvl="3" w:tplc="04090001" w:tentative="1">
+      <w:start w:val="1"/>
+      <w:numFmt w:val="bullet"/>
+      <w:lvlText w:val=""/>
+      <w:lvlJc w:val="left"/>
+      <w:pPr>
+        <w:ind w:left="3305" w:hanging="360"/>
+      </w:pPr>
+      <w:rPr>
+        <w:rFonts w:ascii="Symbol" w:hAnsi="Symbol" w:hint="default"/>
+      </w:rPr>
+    </w:lvl>
+    <w:lvl w:ilvl="4" w:tplc="04090003" w:tentative="1">
+      <w:start w:val="1"/>
+      <w:numFmt w:val="bullet"/>
+      <w:lvlText w:val="o"/>
+      <w:lvlJc w:val="left"/>
+      <w:pPr>
+        <w:ind w:left="4025" w:hanging="360"/>
+      </w:pPr>
+      <w:rPr>
+        <w:rFonts w:ascii="Courier New" w:hAnsi="Courier New" w:cs="Courier New" w:hint="default"/>
+      </w:rPr>
+    </w:lvl>
+    <w:lvl w:ilvl="5" w:tplc="04090005" w:tentative="1">
+      <w:start w:val="1"/>
+      <w:numFmt w:val="bullet"/>
+      <w:lvlText w:val=""/>
+      <w:lvlJc w:val="left"/>
+      <w:pPr>
+        <w:ind w:left="4745" w:hanging="360"/>
+      </w:pPr>
+      <w:rPr>
+        <w:rFonts w:ascii="Wingdings" w:hAnsi="Wingdings" w:hint="default"/>
+      </w:rPr>
+    </w:lvl>
+    <w:lvl w:ilvl="6" w:tplc="04090001" w:tentative="1">
+      <w:start w:val="1"/>
+      <w:numFmt w:val="bullet"/>
+      <w:lvlText w:val=""/>
+      <w:lvlJc w:val="left"/>
+      <w:pPr>
+        <w:ind w:left="5465" w:hanging="360"/>
+      </w:pPr>
+      <w:rPr>
+        <w:rFonts w:ascii="Symbol" w:hAnsi="Symbol" w:hint="default"/>
+      </w:rPr>
+    </w:lvl>
+    <w:lvl w:ilvl="7" w:tplc="04090003" w:tentative="1">
+      <w:start w:val="1"/>
+      <w:numFmt w:val="bullet"/>
+      <w:lvlText w:val="o"/>
+      <w:lvlJc w:val="left"/>
+      <w:pPr>
+        <w:ind w:left="6185" w:hanging="360"/>
+      </w:pPr>
+      <w:rPr>
+        <w:rFonts w:ascii="Courier New" w:hAnsi="Courier New" w:cs="Courier New" w:hint="default"/>
+      </w:rPr>
+    </w:lvl>
+    <w:lvl w:ilvl="8" w:tplc="04090005" w:tentative="1">
+      <w:start w:val="1"/>
+      <w:numFmt w:val="bullet"/>
+      <w:lvlText w:val=""/>
+      <w:lvlJc w:val="left"/>
+      <w:pPr>
+        <w:ind w:left="6905" w:hanging="360"/>
+      </w:pPr>
+      <w:rPr>
+        <w:rFonts w:ascii="Wingdings" w:hAnsi="Wingdings" w:hint="default"/>
+      </w:rPr>
+    </w:lvl>
+  </w:abstractNum>
+  <w:abstractNum w:abstractNumId="19" w15:restartNumberingAfterBreak="0">
     <w:nsid w:val="753E0B8F"/>
     <w:multiLevelType w:val="multilevel"/>
     <w:tmpl w:val="2CDE92C6"/>
@@ -15280,7 +15894,120 @@
       </w:rPr>
     </w:lvl>
   </w:abstractNum>
-  <w:abstractNum w:abstractNumId="19" w15:restartNumberingAfterBreak="0">
+  <w:abstractNum w:abstractNumId="20" w15:restartNumberingAfterBreak="0">
+    <w:nsid w:val="7E525A96"/>
+    <w:multiLevelType w:val="hybridMultilevel"/>
+    <w:tmpl w:val="FBBC0A7A"/>
+    <w:lvl w:ilvl="0" w:tplc="04090001">
+      <w:start w:val="1"/>
+      <w:numFmt w:val="bullet"/>
+      <w:lvlText w:val=""/>
+      <w:lvlJc w:val="left"/>
+      <w:pPr>
+        <w:ind w:left="1145" w:hanging="360"/>
+      </w:pPr>
+      <w:rPr>
+        <w:rFonts w:ascii="Symbol" w:hAnsi="Symbol" w:hint="default"/>
+      </w:rPr>
+    </w:lvl>
+    <w:lvl w:ilvl="1" w:tplc="04090003" w:tentative="1">
+      <w:start w:val="1"/>
+      <w:numFmt w:val="bullet"/>
+      <w:lvlText w:val="o"/>
+      <w:lvlJc w:val="left"/>
+      <w:pPr>
+        <w:ind w:left="1865" w:hanging="360"/>
+      </w:pPr>
+      <w:rPr>
+        <w:rFonts w:ascii="Courier New" w:hAnsi="Courier New" w:cs="Courier New" w:hint="default"/>
+      </w:rPr>
+    </w:lvl>
+    <w:lvl w:ilvl="2" w:tplc="04090005" w:tentative="1">
+      <w:start w:val="1"/>
+      <w:numFmt w:val="bullet"/>
+      <w:lvlText w:val=""/>
+      <w:lvlJc w:val="left"/>
+      <w:pPr>
+        <w:ind w:left="2585" w:hanging="360"/>
+      </w:pPr>
+      <w:rPr>
+        <w:rFonts w:ascii="Wingdings" w:hAnsi="Wingdings" w:hint="default"/>
+      </w:rPr>
+    </w:lvl>
+    <w:lvl w:ilvl="3" w:tplc="04090001" w:tentative="1">
+      <w:start w:val="1"/>
+      <w:numFmt w:val="bullet"/>
+      <w:lvlText w:val=""/>
+      <w:lvlJc w:val="left"/>
+      <w:pPr>
+        <w:ind w:left="3305" w:hanging="360"/>
+      </w:pPr>
+      <w:rPr>
+        <w:rFonts w:ascii="Symbol" w:hAnsi="Symbol" w:hint="default"/>
+      </w:rPr>
+    </w:lvl>
+    <w:lvl w:ilvl="4" w:tplc="04090003" w:tentative="1">
+      <w:start w:val="1"/>
+      <w:numFmt w:val="bullet"/>
+      <w:lvlText w:val="o"/>
+      <w:lvlJc w:val="left"/>
+      <w:pPr>
+        <w:ind w:left="4025" w:hanging="360"/>
+      </w:pPr>
+      <w:rPr>
+        <w:rFonts w:ascii="Courier New" w:hAnsi="Courier New" w:cs="Courier New" w:hint="default"/>
+      </w:rPr>
+    </w:lvl>
+    <w:lvl w:ilvl="5" w:tplc="04090005" w:tentative="1">
+      <w:start w:val="1"/>
+      <w:numFmt w:val="bullet"/>
+      <w:lvlText w:val=""/>
+      <w:lvlJc w:val="left"/>
+      <w:pPr>
+        <w:ind w:left="4745" w:hanging="360"/>
+      </w:pPr>
+      <w:rPr>
+        <w:rFonts w:ascii="Wingdings" w:hAnsi="Wingdings" w:hint="default"/>
+      </w:rPr>
+    </w:lvl>
+    <w:lvl w:ilvl="6" w:tplc="04090001" w:tentative="1">
+      <w:start w:val="1"/>
+      <w:numFmt w:val="bullet"/>
+      <w:lvlText w:val=""/>
+      <w:lvlJc w:val="left"/>
+      <w:pPr>
+        <w:ind w:left="5465" w:hanging="360"/>
+      </w:pPr>
+      <w:rPr>
+        <w:rFonts w:ascii="Symbol" w:hAnsi="Symbol" w:hint="default"/>
+      </w:rPr>
+    </w:lvl>
+    <w:lvl w:ilvl="7" w:tplc="04090003" w:tentative="1">
+      <w:start w:val="1"/>
+      <w:numFmt w:val="bullet"/>
+      <w:lvlText w:val="o"/>
+      <w:lvlJc w:val="left"/>
+      <w:pPr>
+        <w:ind w:left="6185" w:hanging="360"/>
+      </w:pPr>
+      <w:rPr>
+        <w:rFonts w:ascii="Courier New" w:hAnsi="Courier New" w:cs="Courier New" w:hint="default"/>
+      </w:rPr>
+    </w:lvl>
+    <w:lvl w:ilvl="8" w:tplc="04090005" w:tentative="1">
+      <w:start w:val="1"/>
+      <w:numFmt w:val="bullet"/>
+      <w:lvlText w:val=""/>
+      <w:lvlJc w:val="left"/>
+      <w:pPr>
+        <w:ind w:left="6905" w:hanging="360"/>
+      </w:pPr>
+      <w:rPr>
+        <w:rFonts w:ascii="Wingdings" w:hAnsi="Wingdings" w:hint="default"/>
+      </w:rPr>
+    </w:lvl>
+  </w:abstractNum>
+  <w:abstractNum w:abstractNumId="21" w15:restartNumberingAfterBreak="0">
     <w:nsid w:val="7EC64BAE"/>
     <w:multiLevelType w:val="multilevel"/>
     <w:tmpl w:val="3C2CD0FC"/>
@@ -15429,72 +16156,78 @@
       </w:rPr>
     </w:lvl>
   </w:abstractNum>
-  <w:num w:numId="1" w16cid:durableId="2017802700">
+  <w:num w:numId="1">
     <w:abstractNumId w:val="16"/>
   </w:num>
-  <w:num w:numId="2" w16cid:durableId="409934458">
+  <w:num w:numId="2">
     <w:abstractNumId w:val="6"/>
   </w:num>
-  <w:num w:numId="3" w16cid:durableId="1762070480">
+  <w:num w:numId="3">
     <w:abstractNumId w:val="11"/>
   </w:num>
-  <w:num w:numId="4" w16cid:durableId="811872681">
+  <w:num w:numId="4">
     <w:abstractNumId w:val="9"/>
   </w:num>
-  <w:num w:numId="5" w16cid:durableId="538399294">
+  <w:num w:numId="5">
     <w:abstractNumId w:val="10"/>
   </w:num>
-  <w:num w:numId="6" w16cid:durableId="1511331621">
+  <w:num w:numId="6">
+    <w:abstractNumId w:val="19"/>
+  </w:num>
+  <w:num w:numId="7">
+    <w:abstractNumId w:val="2"/>
+  </w:num>
+  <w:num w:numId="8">
+    <w:abstractNumId w:val="7"/>
+  </w:num>
+  <w:num w:numId="9">
+    <w:abstractNumId w:val="5"/>
+  </w:num>
+  <w:num w:numId="10">
+    <w:abstractNumId w:val="0"/>
+  </w:num>
+  <w:num w:numId="11">
+    <w:abstractNumId w:val="8"/>
+  </w:num>
+  <w:num w:numId="12">
+    <w:abstractNumId w:val="15"/>
+  </w:num>
+  <w:num w:numId="13">
+    <w:abstractNumId w:val="4"/>
+  </w:num>
+  <w:num w:numId="14">
+    <w:abstractNumId w:val="3"/>
+  </w:num>
+  <w:num w:numId="15">
+    <w:abstractNumId w:val="14"/>
+  </w:num>
+  <w:num w:numId="16">
+    <w:abstractNumId w:val="21"/>
+  </w:num>
+  <w:num w:numId="17">
+    <w:abstractNumId w:val="1"/>
+  </w:num>
+  <w:num w:numId="18">
+    <w:abstractNumId w:val="13"/>
+  </w:num>
+  <w:num w:numId="19">
+    <w:abstractNumId w:val="17"/>
+  </w:num>
+  <w:num w:numId="20">
+    <w:abstractNumId w:val="12"/>
+  </w:num>
+  <w:num w:numId="21">
     <w:abstractNumId w:val="18"/>
   </w:num>
-  <w:num w:numId="7" w16cid:durableId="860167438">
-    <w:abstractNumId w:val="2"/>
-  </w:num>
-  <w:num w:numId="8" w16cid:durableId="914897101">
-    <w:abstractNumId w:val="7"/>
-  </w:num>
-  <w:num w:numId="9" w16cid:durableId="1093554403">
-    <w:abstractNumId w:val="5"/>
-  </w:num>
-  <w:num w:numId="10" w16cid:durableId="568880029">
-    <w:abstractNumId w:val="0"/>
-  </w:num>
-  <w:num w:numId="11" w16cid:durableId="171458669">
-    <w:abstractNumId w:val="8"/>
-  </w:num>
-  <w:num w:numId="12" w16cid:durableId="1128284119">
-    <w:abstractNumId w:val="15"/>
-  </w:num>
-  <w:num w:numId="13" w16cid:durableId="1489243608">
-    <w:abstractNumId w:val="4"/>
-  </w:num>
-  <w:num w:numId="14" w16cid:durableId="1260212283">
-    <w:abstractNumId w:val="3"/>
-  </w:num>
-  <w:num w:numId="15" w16cid:durableId="574515094">
-    <w:abstractNumId w:val="14"/>
-  </w:num>
-  <w:num w:numId="16" w16cid:durableId="1170751373">
-    <w:abstractNumId w:val="19"/>
-  </w:num>
-  <w:num w:numId="17" w16cid:durableId="685181178">
-    <w:abstractNumId w:val="1"/>
-  </w:num>
-  <w:num w:numId="18" w16cid:durableId="2087023089">
-    <w:abstractNumId w:val="13"/>
-  </w:num>
-  <w:num w:numId="19" w16cid:durableId="274799086">
-    <w:abstractNumId w:val="17"/>
-  </w:num>
-  <w:num w:numId="20" w16cid:durableId="1791431916">
-    <w:abstractNumId w:val="12"/>
+  <w:num w:numId="22">
+    <w:abstractNumId w:val="20"/>
   </w:num>
   <w:numIdMacAtCleanup w:val="20"/>
 </w:numbering>
 </file>
 
 <file path=word/styles.xml><?xml version="1.0" encoding="utf-8"?>
-<w:styles xmlns:mc="http://schemas.openxmlformats.org/markup-compatibility/2006" xmlns:r="http://schemas.openxmlformats.org/officeDocument/2006/relationships" xmlns:w="http://schemas.openxmlformats.org/wordprocessingml/2006/main" xmlns:w14="http://schemas.microsoft.com/office/word/2010/wordml" xmlns:w15="http://schemas.microsoft.com/office/word/2012/wordml" xmlns:w16cex="http://schemas.microsoft.com/office/word/2018/wordml/cex" xmlns:w16cid="http://schemas.microsoft.com/office/word/2016/wordml/cid" xmlns:w16="http://schemas.microsoft.com/office/word/2018/wordml" xmlns:w16du="http://schemas.microsoft.com/office/word/2023/wordml/word16du" xmlns:w16sdtdh="http://schemas.microsoft.com/office/word/2020/wordml/sdtdatahash" xmlns:w16sdtfl="http://schemas.microsoft.com/office/word/2024/wordml/sdtformatlock" xmlns:w16se="http://schemas.microsoft.com/office/word/2015/wordml/symex" mc:Ignorable="w14 w15 w16se w16cid w16 w16cex w16sdtdh w16sdtfl w16du">
+<w:styles xmlns:mc="http://schemas.openxmlformats.org/markup-compatibility/2006" xmlns:r="http://schemas.openxmlformats.org/officeDocument/2006/relationships" xmlns:w="http://schemas.openxmlformats.org/wordprocessingml/2006/main" xmlns:w14="http://schemas.microsoft.com/office/word/2010/wordml" xmlns:w15="http://schemas.microsoft.com/office/word/2012/wordml" xmlns:w16se="http://schemas.microsoft.com/office/word/2015/wordml/symex" mc:Ignorable="w14 w15 w16se">
   <w:docDefaults>
     <w:rPrDefault>
       <w:rPr>
@@ -15510,7 +16243,7 @@
       </w:pPr>
     </w:pPrDefault>
   </w:docDefaults>
-  <w:latentStyles w:defLockedState="0" w:defUIPriority="99" w:defSemiHidden="0" w:defUnhideWhenUsed="0" w:defQFormat="0" w:count="376">
+  <w:latentStyles w:defLockedState="0" w:defUIPriority="99" w:defSemiHidden="0" w:defUnhideWhenUsed="0" w:defQFormat="0" w:count="371">
     <w:lsdException w:name="Normal" w:uiPriority="0" w:qFormat="1"/>
     <w:lsdException w:name="heading 1" w:uiPriority="9" w:qFormat="1"/>
     <w:lsdException w:name="heading 2" w:semiHidden="1" w:uiPriority="9" w:unhideWhenUsed="1" w:qFormat="1"/>
@@ -15882,11 +16615,6 @@
     <w:lsdException w:name="List Table 5 Dark Accent 6" w:uiPriority="50"/>
     <w:lsdException w:name="List Table 6 Colorful Accent 6" w:uiPriority="51"/>
     <w:lsdException w:name="List Table 7 Colorful Accent 6" w:uiPriority="52"/>
-    <w:lsdException w:name="Mention" w:semiHidden="1" w:unhideWhenUsed="1"/>
-    <w:lsdException w:name="Smart Hyperlink" w:semiHidden="1" w:unhideWhenUsed="1"/>
-    <w:lsdException w:name="Hashtag" w:semiHidden="1" w:unhideWhenUsed="1"/>
-    <w:lsdException w:name="Unresolved Mention" w:semiHidden="1" w:unhideWhenUsed="1"/>
-    <w:lsdException w:name="Smart Link" w:semiHidden="1" w:unhideWhenUsed="1"/>
   </w:latentStyles>
   <w:style w:type="paragraph" w:default="1" w:styleId="Normal">
     <w:name w:val="Normal"/>
@@ -16453,7 +17181,7 @@
 </file>
 
 <file path=customXml/itemProps1.xml><?xml version="1.0" encoding="utf-8"?>
-<ds:datastoreItem xmlns:ds="http://schemas.openxmlformats.org/officeDocument/2006/customXml" ds:itemID="{86F5A5E7-85A3-42B1-AB04-AB95CC3B35AB}">
+<ds:datastoreItem xmlns:ds="http://schemas.openxmlformats.org/officeDocument/2006/customXml" ds:itemID="{C1B3C563-61FC-4B69-A21C-D0C5D9DC08D9}">
   <ds:schemaRefs>
     <ds:schemaRef ds:uri="http://schemas.openxmlformats.org/officeDocument/2006/bibliography"/>
   </ds:schemaRefs>

</xml_diff>